<commit_message>
Added example of inheritance.
</commit_message>
<xml_diff>
--- a/Три кита ООП.docx
+++ b/Три кита ООП.docx
@@ -1,6 +1,6 @@
 
 <file path=word/document.xml><?xml version="1.0" encoding="utf-8"?>
-<w:document xmlns:ve="http://schemas.openxmlformats.org/markup-compatibility/2006" xmlns:o="urn:schemas-microsoft-com:office:office" xmlns:r="http://schemas.openxmlformats.org/officeDocument/2006/relationships" xmlns:m="http://schemas.openxmlformats.org/officeDocument/2006/math" xmlns:v="urn:schemas-microsoft-com:vml" xmlns:wp="http://schemas.openxmlformats.org/drawingml/2006/wordprocessingDrawing" xmlns:w10="urn:schemas-microsoft-com:office:word" xmlns:w="http://schemas.openxmlformats.org/wordprocessingml/2006/main" xmlns:wne="http://schemas.microsoft.com/office/word/2006/wordml">
+<w:document xmlns:wpc="http://schemas.microsoft.com/office/word/2010/wordprocessingCanvas" xmlns:cx="http://schemas.microsoft.com/office/drawing/2014/chartex" xmlns:mc="http://schemas.openxmlformats.org/markup-compatibility/2006" xmlns:o="urn:schemas-microsoft-com:office:office" xmlns:r="http://schemas.openxmlformats.org/officeDocument/2006/relationships" xmlns:m="http://schemas.openxmlformats.org/officeDocument/2006/math" xmlns:v="urn:schemas-microsoft-com:vml" xmlns:wp14="http://schemas.microsoft.com/office/word/2010/wordprocessingDrawing" xmlns:wp="http://schemas.openxmlformats.org/drawingml/2006/wordprocessingDrawing" xmlns:w10="urn:schemas-microsoft-com:office:word" xmlns:w="http://schemas.openxmlformats.org/wordprocessingml/2006/main" xmlns:w14="http://schemas.microsoft.com/office/word/2010/wordml" xmlns:w15="http://schemas.microsoft.com/office/word/2012/wordml" xmlns:w16se="http://schemas.microsoft.com/office/word/2015/wordml/symex" xmlns:wpg="http://schemas.microsoft.com/office/word/2010/wordprocessingGroup" xmlns:wpi="http://schemas.microsoft.com/office/word/2010/wordprocessingInk" xmlns:wne="http://schemas.microsoft.com/office/word/2006/wordml" xmlns:wps="http://schemas.microsoft.com/office/word/2010/wordprocessingShape" mc:Ignorable="w14 w15 w16se wp14">
   <w:body>
     <w:p>
       <w:pPr>
@@ -31,26 +31,6 @@
           <w:rFonts w:cstheme="minorHAnsi"/>
         </w:rPr>
         <w:t>Кратко об ООП</w:t>
-      </w:r>
-    </w:p>
-    <w:p>
-      <w:pPr>
-        <w:pStyle w:val="a3"/>
-        <w:numPr>
-          <w:ilvl w:val="1"/>
-          <w:numId w:val="2"/>
-        </w:numPr>
-        <w:rPr>
-          <w:rFonts w:cstheme="minorHAnsi"/>
-          <w:color w:val="FF0000"/>
-        </w:rPr>
-      </w:pPr>
-      <w:r>
-        <w:rPr>
-          <w:rFonts w:cstheme="minorHAnsi"/>
-          <w:color w:val="FF0000"/>
-        </w:rPr>
-        <w:t>Вопрос – что такое объектно-ориентированное программирование? Своими словами.</w:t>
       </w:r>
     </w:p>
     <w:p>
@@ -88,7 +68,21 @@
         <w:rPr>
           <w:rFonts w:cstheme="minorHAnsi"/>
         </w:rPr>
-        <w:t>(Показать как выглядел процедурный код)</w:t>
+        <w:t>(</w:t>
+      </w:r>
+      <w:proofErr w:type="gramStart"/>
+      <w:r>
+        <w:rPr>
+          <w:rFonts w:cstheme="minorHAnsi"/>
+        </w:rPr>
+        <w:t>Показать</w:t>
+      </w:r>
+      <w:proofErr w:type="gramEnd"/>
+      <w:r>
+        <w:rPr>
+          <w:rFonts w:cstheme="minorHAnsi"/>
+        </w:rPr>
+        <w:t xml:space="preserve"> как выглядел процедурный код)</w:t>
       </w:r>
       <w:r>
         <w:rPr>
@@ -359,7 +353,21 @@
         <w:rPr>
           <w:rFonts w:cstheme="minorHAnsi"/>
         </w:rPr>
-        <w:t>Благодаря декомпозиции стало проще управлять кодом и проще переиспользовать функции.</w:t>
+        <w:t xml:space="preserve">Благодаря декомпозиции стало проще управлять кодом и проще </w:t>
+      </w:r>
+      <w:proofErr w:type="spellStart"/>
+      <w:r>
+        <w:rPr>
+          <w:rFonts w:cstheme="minorHAnsi"/>
+        </w:rPr>
+        <w:t>переиспользовать</w:t>
+      </w:r>
+      <w:proofErr w:type="spellEnd"/>
+      <w:r>
+        <w:rPr>
+          <w:rFonts w:cstheme="minorHAnsi"/>
+        </w:rPr>
+        <w:t xml:space="preserve"> функции.</w:t>
       </w:r>
     </w:p>
     <w:p>
@@ -497,7 +505,15 @@
         <w:rPr>
           <w:rFonts w:cstheme="minorHAnsi"/>
         </w:rPr>
-        <w:t>Ответ: Инкапсуляция заключается в объединении данных и методов, которые с ними работают, внутри одного объекта. При этом доступ к данным объекта ограничивается (через модификаторы доступа), чтобы скрыть внутреннюю реализацию и предоставить только необходимый интерфейс.</w:t>
+        <w:t>Ответ: Инкапсуляция заключается в объединении данных и методов, которые с ними работают, внутри одного о</w:t>
+      </w:r>
+      <w:bookmarkStart w:id="0" w:name="_GoBack"/>
+      <w:bookmarkEnd w:id="0"/>
+      <w:r>
+        <w:rPr>
+          <w:rFonts w:cstheme="minorHAnsi"/>
+        </w:rPr>
+        <w:t>бъекта. При этом доступ к данным объекта ограничивается (через модификаторы доступа), чтобы скрыть внутреннюю реализацию и предоставить только необходимый интерфейс.</w:t>
       </w:r>
     </w:p>
     <w:p>
@@ -535,6 +551,7 @@
         </w:rPr>
         <w:t>Показать пример</w:t>
       </w:r>
+      <w:proofErr w:type="spellStart"/>
       <w:r>
         <w:rPr>
           <w:rFonts w:cstheme="minorHAnsi"/>
@@ -543,6 +560,7 @@
         </w:rPr>
         <w:t>WhatIsEncapsulation</w:t>
       </w:r>
+      <w:proofErr w:type="spellEnd"/>
     </w:p>
     <w:p>
       <w:pPr>
@@ -577,21 +595,93 @@
         <w:rPr>
           <w:rFonts w:cstheme="minorHAnsi"/>
         </w:rPr>
+        <w:t xml:space="preserve">Класс </w:t>
+      </w:r>
+      <w:r>
+        <w:rPr>
+          <w:rFonts w:cstheme="minorHAnsi"/>
+          <w:lang w:val="en-US"/>
+        </w:rPr>
+        <w:t xml:space="preserve">Coder </w:t>
+      </w:r>
+      <w:r>
+        <w:rPr>
+          <w:rFonts w:cstheme="minorHAnsi"/>
+        </w:rPr>
+        <w:t>обладает:</w:t>
+      </w:r>
+    </w:p>
+    <w:p>
+      <w:pPr>
+        <w:pStyle w:val="a3"/>
+        <w:numPr>
+          <w:ilvl w:val="3"/>
+          <w:numId w:val="2"/>
+        </w:numPr>
+        <w:rPr>
+          <w:rFonts w:cstheme="minorHAnsi"/>
+        </w:rPr>
+      </w:pPr>
+      <w:r>
+        <w:rPr>
+          <w:rFonts w:cstheme="minorHAnsi"/>
+        </w:rPr>
+        <w:t>Именем и зарплатой</w:t>
+      </w:r>
+    </w:p>
+    <w:p>
+      <w:pPr>
+        <w:pStyle w:val="a3"/>
+        <w:numPr>
+          <w:ilvl w:val="3"/>
+          <w:numId w:val="2"/>
+        </w:numPr>
+        <w:rPr>
+          <w:rFonts w:cstheme="minorHAnsi"/>
+        </w:rPr>
+      </w:pPr>
+      <w:r>
+        <w:rPr>
+          <w:rFonts w:cstheme="minorHAnsi"/>
+        </w:rPr>
         <w:lastRenderedPageBreak/>
-        <w:t xml:space="preserve">Класс </w:t>
-      </w:r>
-      <w:r>
-        <w:rPr>
-          <w:rFonts w:cstheme="minorHAnsi"/>
-          <w:lang w:val="en-US"/>
-        </w:rPr>
-        <w:t xml:space="preserve">Coder </w:t>
-      </w:r>
-      <w:r>
-        <w:rPr>
-          <w:rFonts w:cstheme="minorHAnsi"/>
-        </w:rPr>
-        <w:t>обладает:</w:t>
+        <w:t>Поведением, которое было для него обозначено</w:t>
+      </w:r>
+    </w:p>
+    <w:p>
+      <w:pPr>
+        <w:pStyle w:val="a3"/>
+        <w:numPr>
+          <w:ilvl w:val="2"/>
+          <w:numId w:val="2"/>
+        </w:numPr>
+        <w:rPr>
+          <w:rFonts w:cstheme="minorHAnsi"/>
+        </w:rPr>
+      </w:pPr>
+      <w:r>
+        <w:rPr>
+          <w:rFonts w:cstheme="minorHAnsi"/>
+        </w:rPr>
+        <w:t>Показать клиентский код</w:t>
+      </w:r>
+    </w:p>
+    <w:p>
+      <w:pPr>
+        <w:pStyle w:val="a3"/>
+        <w:numPr>
+          <w:ilvl w:val="2"/>
+          <w:numId w:val="2"/>
+        </w:numPr>
+        <w:rPr>
+          <w:rFonts w:cstheme="minorHAnsi"/>
+        </w:rPr>
+      </w:pPr>
+      <w:r>
+        <w:rPr>
+          <w:rFonts w:cstheme="minorHAnsi"/>
+        </w:rPr>
+        <w:t>Клиентский код:</w:t>
       </w:r>
     </w:p>
     <w:p>
@@ -609,8 +699,17 @@
         <w:rPr>
           <w:rFonts w:cstheme="minorHAnsi"/>
         </w:rPr>
-        <w:t>Именем и зарплатой</w:t>
-      </w:r>
+        <w:t xml:space="preserve">Создает экземпляр класса </w:t>
+      </w:r>
+      <w:proofErr w:type="spellStart"/>
+      <w:r>
+        <w:rPr>
+          <w:rFonts w:cstheme="minorHAnsi"/>
+          <w:color w:val="000000"/>
+        </w:rPr>
+        <w:t>Coder</w:t>
+      </w:r>
+      <w:proofErr w:type="spellEnd"/>
     </w:p>
     <w:p>
       <w:pPr>
@@ -626,44 +725,9 @@
       <w:r>
         <w:rPr>
           <w:rFonts w:cstheme="minorHAnsi"/>
-        </w:rPr>
-        <w:t>Поведением, которое было для него обозначено</w:t>
-      </w:r>
-    </w:p>
-    <w:p>
-      <w:pPr>
-        <w:pStyle w:val="a3"/>
-        <w:numPr>
-          <w:ilvl w:val="2"/>
-          <w:numId w:val="2"/>
-        </w:numPr>
-        <w:rPr>
-          <w:rFonts w:cstheme="minorHAnsi"/>
-        </w:rPr>
-      </w:pPr>
-      <w:r>
-        <w:rPr>
-          <w:rFonts w:cstheme="minorHAnsi"/>
-        </w:rPr>
-        <w:t>Показать клиентский код</w:t>
-      </w:r>
-    </w:p>
-    <w:p>
-      <w:pPr>
-        <w:pStyle w:val="a3"/>
-        <w:numPr>
-          <w:ilvl w:val="2"/>
-          <w:numId w:val="2"/>
-        </w:numPr>
-        <w:rPr>
-          <w:rFonts w:cstheme="minorHAnsi"/>
-        </w:rPr>
-      </w:pPr>
-      <w:r>
-        <w:rPr>
-          <w:rFonts w:cstheme="minorHAnsi"/>
-        </w:rPr>
-        <w:t>Клиентский код:</w:t>
+          <w:color w:val="000000"/>
+        </w:rPr>
+        <w:t>Может обратиться к имени через свойство</w:t>
       </w:r>
     </w:p>
     <w:p>
@@ -680,54 +744,11 @@
       <w:r>
         <w:rPr>
           <w:rFonts w:cstheme="minorHAnsi"/>
-        </w:rPr>
-        <w:t xml:space="preserve">Создает экземпляр класса </w:t>
-      </w:r>
-      <w:r>
-        <w:rPr>
-          <w:rFonts w:cstheme="minorHAnsi"/>
           <w:color w:val="000000"/>
         </w:rPr>
-        <w:t>Coder</w:t>
-      </w:r>
-    </w:p>
-    <w:p>
-      <w:pPr>
-        <w:pStyle w:val="a3"/>
-        <w:numPr>
-          <w:ilvl w:val="3"/>
-          <w:numId w:val="2"/>
-        </w:numPr>
-        <w:rPr>
-          <w:rFonts w:cstheme="minorHAnsi"/>
-        </w:rPr>
-      </w:pPr>
-      <w:r>
-        <w:rPr>
-          <w:rFonts w:cstheme="minorHAnsi"/>
-          <w:color w:val="000000"/>
-        </w:rPr>
-        <w:t>Может обратиться к имени через свойство</w:t>
-      </w:r>
-    </w:p>
-    <w:p>
-      <w:pPr>
-        <w:pStyle w:val="a3"/>
-        <w:numPr>
-          <w:ilvl w:val="3"/>
-          <w:numId w:val="2"/>
-        </w:numPr>
-        <w:rPr>
-          <w:rFonts w:cstheme="minorHAnsi"/>
-        </w:rPr>
-      </w:pPr>
-      <w:r>
-        <w:rPr>
-          <w:rFonts w:cstheme="minorHAnsi"/>
-          <w:color w:val="000000"/>
-        </w:rPr>
         <w:t xml:space="preserve">Может вызвать метод, в частности – </w:t>
       </w:r>
+      <w:proofErr w:type="spellStart"/>
       <w:r>
         <w:rPr>
           <w:rFonts w:ascii="Cascadia Mono" w:hAnsi="Cascadia Mono" w:cs="Cascadia Mono"/>
@@ -737,6 +758,7 @@
         </w:rPr>
         <w:t>WriteCode</w:t>
       </w:r>
+      <w:proofErr w:type="spellEnd"/>
     </w:p>
     <w:p>
       <w:pPr>
@@ -875,8 +897,6 @@
         <w:br/>
         <w:t xml:space="preserve">Пример: </w:t>
       </w:r>
-      <w:bookmarkStart w:id="0" w:name="_GoBack"/>
-      <w:bookmarkEnd w:id="0"/>
       <w:r>
         <w:rPr>
           <w:rFonts w:cstheme="minorHAnsi"/>
@@ -919,6 +939,7 @@
         </w:rPr>
         <w:t xml:space="preserve">Показать пример </w:t>
       </w:r>
+      <w:proofErr w:type="spellStart"/>
       <w:r>
         <w:rPr>
           <w:rFonts w:cstheme="minorHAnsi"/>
@@ -926,6 +947,7 @@
         </w:rPr>
         <w:t>AccessRightsExample</w:t>
       </w:r>
+      <w:proofErr w:type="spellEnd"/>
     </w:p>
     <w:p>
       <w:pPr>
@@ -998,7 +1020,21 @@
         <w:rPr>
           <w:rFonts w:cstheme="minorHAnsi"/>
         </w:rPr>
-        <w:t>Ответ: наследование  -это механизм, который позволяет использовать возможности других классов.</w:t>
+        <w:t xml:space="preserve">Ответ: </w:t>
+      </w:r>
+      <w:proofErr w:type="gramStart"/>
+      <w:r>
+        <w:rPr>
+          <w:rFonts w:cstheme="minorHAnsi"/>
+        </w:rPr>
+        <w:t>наследование  -</w:t>
+      </w:r>
+      <w:proofErr w:type="gramEnd"/>
+      <w:r>
+        <w:rPr>
+          <w:rFonts w:cstheme="minorHAnsi"/>
+        </w:rPr>
+        <w:t>это механизм, который позволяет использовать возможности других классов.</w:t>
       </w:r>
     </w:p>
     <w:p>
@@ -1090,6 +1126,7 @@
         </w:rPr>
         <w:t xml:space="preserve">Показать синтаксис наследования в проекте </w:t>
       </w:r>
+      <w:proofErr w:type="spellStart"/>
       <w:r>
         <w:rPr>
           <w:rFonts w:cstheme="minorHAnsi"/>
@@ -1097,6 +1134,7 @@
         </w:rPr>
         <w:t>WhatIsInheritance</w:t>
       </w:r>
+      <w:proofErr w:type="spellEnd"/>
     </w:p>
     <w:p>
       <w:pPr>
@@ -1109,12 +1147,37 @@
           <w:rFonts w:cstheme="minorHAnsi"/>
         </w:rPr>
       </w:pPr>
+      <w:proofErr w:type="spellStart"/>
       <w:r>
         <w:rPr>
           <w:rFonts w:cstheme="minorHAnsi"/>
           <w:lang w:val="en-US"/>
         </w:rPr>
-        <w:t>Рассказать о классе Animal</w:t>
+        <w:t>Рассказать</w:t>
+      </w:r>
+      <w:proofErr w:type="spellEnd"/>
+      <w:r>
+        <w:rPr>
+          <w:rFonts w:cstheme="minorHAnsi"/>
+          <w:lang w:val="en-US"/>
+        </w:rPr>
+        <w:t xml:space="preserve"> о </w:t>
+      </w:r>
+      <w:proofErr w:type="spellStart"/>
+      <w:r>
+        <w:rPr>
+          <w:rFonts w:cstheme="minorHAnsi"/>
+          <w:lang w:val="en-US"/>
+        </w:rPr>
+        <w:t>классе</w:t>
+      </w:r>
+      <w:proofErr w:type="spellEnd"/>
+      <w:r>
+        <w:rPr>
+          <w:rFonts w:cstheme="minorHAnsi"/>
+          <w:lang w:val="en-US"/>
+        </w:rPr>
+        <w:t xml:space="preserve"> Animal</w:t>
       </w:r>
     </w:p>
     <w:p>
@@ -1165,6 +1228,8 @@
         </w:rPr>
         <w:t xml:space="preserve">выполняется метод </w:t>
       </w:r>
+      <w:proofErr w:type="spellStart"/>
+      <w:proofErr w:type="gramStart"/>
       <w:r>
         <w:rPr>
           <w:rFonts w:cstheme="minorHAnsi"/>
@@ -1172,11 +1237,19 @@
         </w:rPr>
         <w:t>GetName</w:t>
       </w:r>
-      <w:r>
-        <w:rPr>
-          <w:rFonts w:cstheme="minorHAnsi"/>
-        </w:rPr>
-        <w:t>() у всех наследников.</w:t>
+      <w:proofErr w:type="spellEnd"/>
+      <w:r>
+        <w:rPr>
+          <w:rFonts w:cstheme="minorHAnsi"/>
+        </w:rPr>
+        <w:t>(</w:t>
+      </w:r>
+      <w:proofErr w:type="gramEnd"/>
+      <w:r>
+        <w:rPr>
+          <w:rFonts w:cstheme="minorHAnsi"/>
+        </w:rPr>
+        <w:t>) у всех наследников.</w:t>
       </w:r>
     </w:p>
     <w:p>
@@ -1269,12 +1342,14 @@
           <w:rFonts w:cstheme="minorHAnsi"/>
         </w:rPr>
       </w:pPr>
+      <w:proofErr w:type="spellStart"/>
       <w:r>
         <w:rPr>
           <w:rFonts w:cstheme="minorHAnsi"/>
         </w:rPr>
         <w:t>Раскомментировать</w:t>
       </w:r>
+      <w:proofErr w:type="spellEnd"/>
       <w:r>
         <w:rPr>
           <w:rFonts w:cstheme="minorHAnsi"/>
@@ -1286,7 +1361,14 @@
         <w:rPr>
           <w:rFonts w:cstheme="minorHAnsi"/>
         </w:rPr>
-        <w:t>у класса</w:t>
+        <w:t xml:space="preserve">у </w:t>
+      </w:r>
+      <w:proofErr w:type="spellStart"/>
+      <w:r>
+        <w:rPr>
+          <w:rFonts w:cstheme="minorHAnsi"/>
+        </w:rPr>
+        <w:t>класса</w:t>
       </w:r>
       <w:r>
         <w:rPr>
@@ -1296,6 +1378,7 @@
         </w:rPr>
         <w:t>NotInheritance</w:t>
       </w:r>
+      <w:proofErr w:type="spellEnd"/>
     </w:p>
     <w:p>
       <w:pPr>
@@ -1309,12 +1392,14 @@
           <w:b/>
         </w:rPr>
       </w:pPr>
+      <w:proofErr w:type="spellStart"/>
       <w:r>
         <w:rPr>
           <w:rFonts w:cstheme="minorHAnsi"/>
         </w:rPr>
         <w:t>Раскомментировать</w:t>
       </w:r>
+      <w:proofErr w:type="spellEnd"/>
       <w:r>
         <w:rPr>
           <w:rFonts w:cstheme="minorHAnsi"/>
@@ -1328,14 +1413,34 @@
         </w:rPr>
         <w:t xml:space="preserve">у метода </w:t>
       </w:r>
+      <w:proofErr w:type="spellStart"/>
       <w:r>
         <w:rPr>
           <w:rFonts w:cstheme="minorHAnsi"/>
           <w:b/>
           <w:color w:val="000000"/>
         </w:rPr>
-        <w:t>SomeClass. SealedMethodTest</w:t>
-      </w:r>
+        <w:t>SomeClass</w:t>
+      </w:r>
+      <w:proofErr w:type="spellEnd"/>
+      <w:r>
+        <w:rPr>
+          <w:rFonts w:cstheme="minorHAnsi"/>
+          <w:b/>
+          <w:color w:val="000000"/>
+        </w:rPr>
+        <w:t xml:space="preserve">. </w:t>
+      </w:r>
+      <w:proofErr w:type="spellStart"/>
+      <w:r>
+        <w:rPr>
+          <w:rFonts w:cstheme="minorHAnsi"/>
+          <w:b/>
+          <w:color w:val="000000"/>
+        </w:rPr>
+        <w:t>SealedMethodTest</w:t>
+      </w:r>
+      <w:proofErr w:type="spellEnd"/>
       <w:r>
         <w:rPr>
           <w:rFonts w:cstheme="minorHAnsi"/>
@@ -1356,6 +1461,7 @@
           <w:rFonts w:cstheme="minorHAnsi"/>
         </w:rPr>
       </w:pPr>
+      <w:proofErr w:type="spellStart"/>
       <w:r>
         <w:rPr>
           <w:rFonts w:cstheme="minorHAnsi"/>
@@ -1363,6 +1469,7 @@
         </w:rPr>
         <w:t>Конструкторы</w:t>
       </w:r>
+      <w:proofErr w:type="spellEnd"/>
     </w:p>
     <w:p>
       <w:pPr>
@@ -1379,138 +1486,299 @@
         <w:rPr>
           <w:rFonts w:cstheme="minorHAnsi"/>
         </w:rPr>
+        <w:t xml:space="preserve">Показать ключевое слово </w:t>
+      </w:r>
+      <w:r>
+        <w:rPr>
+          <w:rFonts w:cstheme="minorHAnsi"/>
+          <w:lang w:val="en-US"/>
+        </w:rPr>
+        <w:t>base</w:t>
+      </w:r>
+      <w:r>
+        <w:rPr>
+          <w:rFonts w:cstheme="minorHAnsi"/>
+        </w:rPr>
+        <w:t>. Явный вызов. Оно требуется только для передачи параметров</w:t>
+      </w:r>
+    </w:p>
+    <w:p>
+      <w:pPr>
+        <w:pStyle w:val="a3"/>
+        <w:numPr>
+          <w:ilvl w:val="4"/>
+          <w:numId w:val="2"/>
+        </w:numPr>
+        <w:rPr>
+          <w:rFonts w:cstheme="minorHAnsi"/>
+        </w:rPr>
+      </w:pPr>
+      <w:r>
+        <w:rPr>
+          <w:rFonts w:cstheme="minorHAnsi"/>
+        </w:rPr>
         <w:lastRenderedPageBreak/>
-        <w:t xml:space="preserve">Показать ключевое слово </w:t>
+        <w:t>Даже если не указан явный вызов конструктора, код конструктора родительского класса все равно выполнится.</w:t>
+      </w:r>
+    </w:p>
+    <w:p>
+      <w:pPr>
+        <w:pStyle w:val="a3"/>
+        <w:numPr>
+          <w:ilvl w:val="4"/>
+          <w:numId w:val="2"/>
+        </w:numPr>
+        <w:rPr>
+          <w:rFonts w:cstheme="minorHAnsi"/>
+        </w:rPr>
+      </w:pPr>
+      <w:r>
+        <w:rPr>
+          <w:rFonts w:cstheme="minorHAnsi"/>
+        </w:rPr>
+        <w:t xml:space="preserve">Показать в коде </w:t>
+      </w:r>
+      <w:proofErr w:type="spellStart"/>
+      <w:r>
+        <w:rPr>
+          <w:rFonts w:cstheme="minorHAnsi"/>
+          <w:b/>
+        </w:rPr>
+        <w:t>Program.cs</w:t>
+      </w:r>
+      <w:proofErr w:type="spellEnd"/>
+    </w:p>
+    <w:p>
+      <w:pPr>
+        <w:pStyle w:val="a3"/>
+        <w:numPr>
+          <w:ilvl w:val="3"/>
+          <w:numId w:val="2"/>
+        </w:numPr>
+        <w:rPr>
+          <w:rFonts w:cstheme="minorHAnsi"/>
+        </w:rPr>
+      </w:pPr>
+      <w:proofErr w:type="spellStart"/>
+      <w:r>
+        <w:rPr>
+          <w:rFonts w:cstheme="minorHAnsi"/>
+        </w:rPr>
+        <w:t>Статичны</w:t>
+      </w:r>
+      <w:r>
+        <w:rPr>
+          <w:rFonts w:cstheme="minorHAnsi"/>
+        </w:rPr>
+        <w:t>еданные</w:t>
+      </w:r>
+      <w:proofErr w:type="spellEnd"/>
+      <w:r>
+        <w:rPr>
+          <w:rFonts w:cstheme="minorHAnsi"/>
+        </w:rPr>
+        <w:t xml:space="preserve"> не выдадут ошибку компиляции, если попытаться их использовать, но обращаться они будут все равно к родительскому методу.</w:t>
+      </w:r>
+    </w:p>
+    <w:p>
+      <w:pPr>
+        <w:pStyle w:val="a3"/>
+        <w:numPr>
+          <w:ilvl w:val="3"/>
+          <w:numId w:val="2"/>
+        </w:numPr>
+        <w:rPr>
+          <w:rFonts w:cstheme="minorHAnsi"/>
+        </w:rPr>
+      </w:pPr>
+      <w:r>
+        <w:rPr>
+          <w:rFonts w:cstheme="minorHAnsi"/>
+        </w:rPr>
+        <w:t>При попытке обращения к приватному полю/методу, компилятор будет ругаться и скомпилировать код не получится. Однако получить доступ к приватному члену класса все равно можно, через методы в классе предка. Главное, чтобы прав доступа хватало.</w:t>
+      </w:r>
+    </w:p>
+    <w:p>
+      <w:pPr>
+        <w:pStyle w:val="a3"/>
+        <w:numPr>
+          <w:ilvl w:val="1"/>
+          <w:numId w:val="2"/>
+        </w:numPr>
+        <w:rPr>
+          <w:rFonts w:cstheme="minorHAnsi"/>
+        </w:rPr>
+      </w:pPr>
+      <w:r>
+        <w:rPr>
+          <w:rFonts w:cstheme="minorHAnsi"/>
+        </w:rPr>
+        <w:t xml:space="preserve">Что такое множественное наследование и почему оно запрещено в </w:t>
       </w:r>
       <w:r>
         <w:rPr>
           <w:rFonts w:cstheme="minorHAnsi"/>
           <w:lang w:val="en-US"/>
         </w:rPr>
+        <w:t>C</w:t>
+      </w:r>
+      <w:r>
+        <w:rPr>
+          <w:rFonts w:cstheme="minorHAnsi"/>
+        </w:rPr>
+        <w:t>#?</w:t>
+      </w:r>
+    </w:p>
+    <w:p>
+      <w:pPr>
+        <w:pStyle w:val="a3"/>
+        <w:numPr>
+          <w:ilvl w:val="2"/>
+          <w:numId w:val="2"/>
+        </w:numPr>
+        <w:rPr>
+          <w:rFonts w:cstheme="minorHAnsi"/>
+        </w:rPr>
+      </w:pPr>
+      <w:r>
+        <w:rPr>
+          <w:rFonts w:cstheme="minorHAnsi"/>
+        </w:rPr>
+        <w:t>Показать пример что такое множественное наследование.</w:t>
+      </w:r>
+    </w:p>
+    <w:p>
+      <w:pPr>
+        <w:pStyle w:val="a3"/>
+        <w:numPr>
+          <w:ilvl w:val="2"/>
+          <w:numId w:val="2"/>
+        </w:numPr>
+        <w:rPr>
+          <w:rFonts w:cstheme="minorHAnsi"/>
+        </w:rPr>
+      </w:pPr>
+      <w:r>
+        <w:rPr>
+          <w:rFonts w:cstheme="minorHAnsi"/>
+        </w:rPr>
+        <w:t xml:space="preserve">Показать </w:t>
+      </w:r>
+      <w:proofErr w:type="spellStart"/>
+      <w:r>
+        <w:rPr>
+          <w:rFonts w:cstheme="minorHAnsi"/>
+          <w:lang w:val="en-US"/>
+        </w:rPr>
+        <w:t>UMLc</w:t>
+      </w:r>
+      <w:proofErr w:type="spellEnd"/>
+      <w:r>
+        <w:rPr>
+          <w:rFonts w:cstheme="minorHAnsi"/>
+        </w:rPr>
+        <w:t>множественным наследованием и прочитать вопрос со слайда.</w:t>
+      </w:r>
+    </w:p>
+    <w:p>
+      <w:pPr>
+        <w:pStyle w:val="a3"/>
+        <w:numPr>
+          <w:ilvl w:val="1"/>
+          <w:numId w:val="2"/>
+        </w:numPr>
+        <w:rPr>
+          <w:rFonts w:cstheme="minorHAnsi"/>
+        </w:rPr>
+      </w:pPr>
+      <w:r>
+        <w:rPr>
+          <w:rFonts w:cstheme="minorHAnsi"/>
+        </w:rPr>
+        <w:t>Транзитивное наследование. Просто прочитать со слайда.</w:t>
+      </w:r>
+    </w:p>
+    <w:p>
+      <w:pPr>
+        <w:pStyle w:val="a3"/>
+        <w:numPr>
+          <w:ilvl w:val="1"/>
+          <w:numId w:val="2"/>
+        </w:numPr>
+        <w:rPr>
+          <w:rFonts w:cstheme="minorHAnsi"/>
+        </w:rPr>
+      </w:pPr>
+      <w:r>
+        <w:rPr>
+          <w:rFonts w:cstheme="minorHAnsi"/>
+        </w:rPr>
+        <w:t xml:space="preserve">Ключевое слово </w:t>
+      </w:r>
+      <w:r>
+        <w:rPr>
+          <w:rFonts w:cstheme="minorHAnsi"/>
+          <w:lang w:val="en-US"/>
+        </w:rPr>
         <w:t>base</w:t>
       </w:r>
-      <w:r>
-        <w:rPr>
-          <w:rFonts w:cstheme="minorHAnsi"/>
-        </w:rPr>
-        <w:t>. Явный вызов. Оно требуется только для передачи параметров</w:t>
-      </w:r>
-    </w:p>
-    <w:p>
-      <w:pPr>
-        <w:pStyle w:val="a3"/>
-        <w:numPr>
-          <w:ilvl w:val="4"/>
-          <w:numId w:val="2"/>
-        </w:numPr>
-        <w:rPr>
-          <w:rFonts w:cstheme="minorHAnsi"/>
-        </w:rPr>
-      </w:pPr>
-      <w:r>
-        <w:rPr>
-          <w:rFonts w:cstheme="minorHAnsi"/>
-        </w:rPr>
-        <w:t>Даже если не указан явный вызов конструктора, код конструктора родительского класса все равно выполнится.</w:t>
-      </w:r>
-    </w:p>
-    <w:p>
-      <w:pPr>
-        <w:pStyle w:val="a3"/>
-        <w:numPr>
-          <w:ilvl w:val="4"/>
-          <w:numId w:val="2"/>
-        </w:numPr>
-        <w:rPr>
-          <w:rFonts w:cstheme="minorHAnsi"/>
-        </w:rPr>
-      </w:pPr>
-      <w:r>
-        <w:rPr>
-          <w:rFonts w:cstheme="minorHAnsi"/>
-        </w:rPr>
-        <w:t xml:space="preserve">Показать в коде </w:t>
-      </w:r>
+    </w:p>
+    <w:p>
+      <w:pPr>
+        <w:pStyle w:val="a3"/>
+        <w:numPr>
+          <w:ilvl w:val="2"/>
+          <w:numId w:val="2"/>
+        </w:numPr>
+        <w:rPr>
+          <w:rFonts w:cstheme="minorHAnsi"/>
+        </w:rPr>
+      </w:pPr>
+      <w:r>
+        <w:rPr>
+          <w:rFonts w:cstheme="minorHAnsi"/>
+        </w:rPr>
+        <w:t>Зачитать слайд.</w:t>
+      </w:r>
+    </w:p>
+    <w:p>
+      <w:pPr>
+        <w:pStyle w:val="a3"/>
+        <w:numPr>
+          <w:ilvl w:val="2"/>
+          <w:numId w:val="2"/>
+        </w:numPr>
+        <w:rPr>
+          <w:rFonts w:cstheme="minorHAnsi"/>
+        </w:rPr>
+      </w:pPr>
+      <w:r>
+        <w:rPr>
+          <w:rFonts w:cstheme="minorHAnsi"/>
+        </w:rPr>
+        <w:t xml:space="preserve">Показать наследование </w:t>
+      </w:r>
+      <w:r>
+        <w:rPr>
+          <w:rFonts w:cstheme="minorHAnsi"/>
+        </w:rPr>
+        <w:t>метода</w:t>
+      </w:r>
+      <w:r>
+        <w:rPr>
+          <w:rFonts w:cstheme="minorHAnsi"/>
+        </w:rPr>
+        <w:t xml:space="preserve">. Проект </w:t>
+      </w:r>
+      <w:proofErr w:type="spellStart"/>
       <w:r>
         <w:rPr>
           <w:rFonts w:cstheme="minorHAnsi"/>
           <w:b/>
         </w:rPr>
-        <w:t>Program.cs</w:t>
-      </w:r>
-    </w:p>
-    <w:p>
-      <w:pPr>
-        <w:pStyle w:val="a3"/>
-        <w:numPr>
-          <w:ilvl w:val="3"/>
-          <w:numId w:val="2"/>
-        </w:numPr>
-        <w:rPr>
-          <w:rFonts w:cstheme="minorHAnsi"/>
-        </w:rPr>
-      </w:pPr>
-      <w:r>
-        <w:rPr>
-          <w:rFonts w:cstheme="minorHAnsi"/>
-        </w:rPr>
-        <w:t>Статичны</w:t>
-      </w:r>
-      <w:r>
-        <w:rPr>
-          <w:rFonts w:cstheme="minorHAnsi"/>
-        </w:rPr>
-        <w:t>еданные не выдадут ошибку компиляции, если попытаться их использовать, но обращаться они будут все равно к родительскому методу.</w:t>
-      </w:r>
-    </w:p>
-    <w:p>
-      <w:pPr>
-        <w:pStyle w:val="a3"/>
-        <w:numPr>
-          <w:ilvl w:val="3"/>
-          <w:numId w:val="2"/>
-        </w:numPr>
-        <w:rPr>
-          <w:rFonts w:cstheme="minorHAnsi"/>
-        </w:rPr>
-      </w:pPr>
-      <w:r>
-        <w:rPr>
-          <w:rFonts w:cstheme="minorHAnsi"/>
-        </w:rPr>
-        <w:t>При попытке обращения к приватному полю/методу, компилятор будет ругаться и скомпилировать код не получится. Однако получить доступ к приватному члену класса все равно можно, через методы в классе предка. Главное, чтобы прав доступа хватало.</w:t>
-      </w:r>
-    </w:p>
-    <w:p>
-      <w:pPr>
-        <w:pStyle w:val="a3"/>
-        <w:numPr>
-          <w:ilvl w:val="1"/>
-          <w:numId w:val="2"/>
-        </w:numPr>
-        <w:rPr>
-          <w:rFonts w:cstheme="minorHAnsi"/>
-        </w:rPr>
-      </w:pPr>
-      <w:r>
-        <w:rPr>
-          <w:rFonts w:cstheme="minorHAnsi"/>
-        </w:rPr>
-        <w:t xml:space="preserve">Что такое множественное наследование и почему оно запрещено в </w:t>
-      </w:r>
-      <w:r>
-        <w:rPr>
-          <w:rFonts w:cstheme="minorHAnsi"/>
-          <w:lang w:val="en-US"/>
-        </w:rPr>
-        <w:t>C</w:t>
-      </w:r>
-      <w:r>
-        <w:rPr>
-          <w:rFonts w:cstheme="minorHAnsi"/>
-        </w:rPr>
-        <w:t>#?</w:t>
-      </w:r>
+        <w:t>Base</w:t>
+      </w:r>
+      <w:proofErr w:type="spellEnd"/>
     </w:p>
     <w:p>
       <w:pPr>
@@ -1527,123 +1795,13 @@
         <w:rPr>
           <w:rFonts w:cstheme="minorHAnsi"/>
         </w:rPr>
-        <w:t>Показать пример что такое множественное наследование.</w:t>
-      </w:r>
-    </w:p>
-    <w:p>
-      <w:pPr>
-        <w:pStyle w:val="a3"/>
-        <w:numPr>
-          <w:ilvl w:val="2"/>
-          <w:numId w:val="2"/>
-        </w:numPr>
-        <w:rPr>
-          <w:rFonts w:cstheme="minorHAnsi"/>
-        </w:rPr>
-      </w:pPr>
-      <w:r>
-        <w:rPr>
-          <w:rFonts w:cstheme="minorHAnsi"/>
-        </w:rPr>
-        <w:t xml:space="preserve">Показать </w:t>
-      </w:r>
-      <w:r>
-        <w:rPr>
-          <w:rFonts w:cstheme="minorHAnsi"/>
-          <w:lang w:val="en-US"/>
-        </w:rPr>
-        <w:t>UMLc</w:t>
-      </w:r>
-      <w:r>
-        <w:rPr>
-          <w:rFonts w:cstheme="minorHAnsi"/>
-        </w:rPr>
-        <w:t>множественным наследованием и прочитать вопрос со слайда.</w:t>
-      </w:r>
-    </w:p>
-    <w:p>
-      <w:pPr>
-        <w:pStyle w:val="a3"/>
-        <w:numPr>
-          <w:ilvl w:val="1"/>
-          <w:numId w:val="2"/>
-        </w:numPr>
-        <w:rPr>
-          <w:rFonts w:cstheme="minorHAnsi"/>
-        </w:rPr>
-      </w:pPr>
-      <w:r>
-        <w:rPr>
-          <w:rFonts w:cstheme="minorHAnsi"/>
-        </w:rPr>
-        <w:t>Транзитивное наследование. Просто прочитать со слайда.</w:t>
-      </w:r>
-    </w:p>
-    <w:p>
-      <w:pPr>
-        <w:pStyle w:val="a3"/>
-        <w:numPr>
-          <w:ilvl w:val="1"/>
-          <w:numId w:val="2"/>
-        </w:numPr>
-        <w:rPr>
-          <w:rFonts w:cstheme="minorHAnsi"/>
-        </w:rPr>
-      </w:pPr>
-      <w:r>
-        <w:rPr>
-          <w:rFonts w:cstheme="minorHAnsi"/>
-        </w:rPr>
-        <w:t xml:space="preserve">Ключевое слово </w:t>
-      </w:r>
-      <w:r>
-        <w:rPr>
-          <w:rFonts w:cstheme="minorHAnsi"/>
-          <w:lang w:val="en-US"/>
-        </w:rPr>
-        <w:t>base</w:t>
-      </w:r>
-    </w:p>
-    <w:p>
-      <w:pPr>
-        <w:pStyle w:val="a3"/>
-        <w:numPr>
-          <w:ilvl w:val="2"/>
-          <w:numId w:val="2"/>
-        </w:numPr>
-        <w:rPr>
-          <w:rFonts w:cstheme="minorHAnsi"/>
-        </w:rPr>
-      </w:pPr>
-      <w:r>
-        <w:rPr>
-          <w:rFonts w:cstheme="minorHAnsi"/>
-        </w:rPr>
-        <w:t>Зачитать слайд.</w:t>
-      </w:r>
-    </w:p>
-    <w:p>
-      <w:pPr>
-        <w:pStyle w:val="a3"/>
-        <w:numPr>
-          <w:ilvl w:val="2"/>
-          <w:numId w:val="2"/>
-        </w:numPr>
-        <w:rPr>
-          <w:rFonts w:cstheme="minorHAnsi"/>
-        </w:rPr>
-      </w:pPr>
-      <w:r>
-        <w:rPr>
-          <w:rFonts w:cstheme="minorHAnsi"/>
-        </w:rPr>
         <w:t xml:space="preserve">Показать наследование </w:t>
       </w:r>
       <w:r>
         <w:rPr>
           <w:rFonts w:cstheme="minorHAnsi"/>
         </w:rPr>
-        <w:t>метода</w:t>
+        <w:t>конструктора</w:t>
       </w:r>
       <w:r>
         <w:rPr>
@@ -1651,6 +1809,7 @@
         </w:rPr>
         <w:t xml:space="preserve">. Проект </w:t>
       </w:r>
+      <w:proofErr w:type="spellStart"/>
       <w:r>
         <w:rPr>
           <w:rFonts w:cstheme="minorHAnsi"/>
@@ -1658,43 +1817,7 @@
         </w:rPr>
         <w:t>Base</w:t>
       </w:r>
-    </w:p>
-    <w:p>
-      <w:pPr>
-        <w:pStyle w:val="a3"/>
-        <w:numPr>
-          <w:ilvl w:val="2"/>
-          <w:numId w:val="2"/>
-        </w:numPr>
-        <w:rPr>
-          <w:rFonts w:cstheme="minorHAnsi"/>
-        </w:rPr>
-      </w:pPr>
-      <w:r>
-        <w:rPr>
-          <w:rFonts w:cstheme="minorHAnsi"/>
-        </w:rPr>
-        <w:t xml:space="preserve">Показать наследование </w:t>
-      </w:r>
-      <w:r>
-        <w:rPr>
-          <w:rFonts w:cstheme="minorHAnsi"/>
-        </w:rPr>
-        <w:t>конструктора</w:t>
-      </w:r>
-      <w:r>
-        <w:rPr>
-          <w:rFonts w:cstheme="minorHAnsi"/>
-        </w:rPr>
-        <w:t xml:space="preserve">. Проект </w:t>
-      </w:r>
-      <w:r>
-        <w:rPr>
-          <w:rFonts w:cstheme="minorHAnsi"/>
-          <w:b/>
-        </w:rPr>
-        <w:t>Base</w:t>
-      </w:r>
+      <w:proofErr w:type="spellEnd"/>
     </w:p>
     <w:p>
       <w:pPr>
@@ -1901,18 +2024,28 @@
           <w:color w:val="FF0000"/>
         </w:rPr>
       </w:pPr>
+      <w:proofErr w:type="gramStart"/>
       <w:r>
         <w:rPr>
           <w:rFonts w:cstheme="minorHAnsi"/>
           <w:color w:val="FF0000"/>
         </w:rPr>
-        <w:t xml:space="preserve">Спросить что </w:t>
-      </w:r>
+        <w:t>Спросить</w:t>
+      </w:r>
+      <w:proofErr w:type="gramEnd"/>
       <w:r>
         <w:rPr>
           <w:rFonts w:cstheme="minorHAnsi"/>
           <w:color w:val="FF0000"/>
         </w:rPr>
+        <w:t xml:space="preserve"> что </w:t>
+      </w:r>
+      <w:proofErr w:type="spellStart"/>
+      <w:r>
+        <w:rPr>
+          <w:rFonts w:cstheme="minorHAnsi"/>
+          <w:color w:val="FF0000"/>
+        </w:rPr>
         <w:t>такое</w:t>
       </w:r>
       <w:r>
@@ -1927,7 +2060,15 @@
           <w:rFonts w:cstheme="minorHAnsi"/>
           <w:color w:val="FF0000"/>
         </w:rPr>
-        <w:t>своими словами</w:t>
+        <w:t>своими</w:t>
+      </w:r>
+      <w:proofErr w:type="spellEnd"/>
+      <w:r>
+        <w:rPr>
+          <w:rFonts w:cstheme="minorHAnsi"/>
+          <w:color w:val="FF0000"/>
+        </w:rPr>
+        <w:t xml:space="preserve"> словами</w:t>
       </w:r>
       <w:r>
         <w:rPr>
@@ -2110,7 +2251,15 @@
         <w:rPr>
           <w:rFonts w:cstheme="minorHAnsi"/>
         </w:rPr>
-        <w:t># состоит в использовании абстрактных классов и интерфейсов.</w:t>
+        <w:t xml:space="preserve"># состоит в использовании абстрактных классов и </w:t>
+      </w:r>
+      <w:proofErr w:type="spellStart"/>
+      <w:proofErr w:type="gramStart"/>
+      <w:r>
+        <w:rPr>
+          <w:rFonts w:cstheme="minorHAnsi"/>
+        </w:rPr>
+        <w:t>интерфейсов.</w:t>
       </w:r>
       <w:r>
         <w:rPr>
@@ -2118,6 +2267,7 @@
         </w:rPr>
         <w:t>Проект</w:t>
       </w:r>
+      <w:proofErr w:type="gramEnd"/>
       <w:r>
         <w:rPr>
           <w:rFonts w:cstheme="minorHAnsi"/>
@@ -2126,6 +2276,7 @@
         </w:rPr>
         <w:t>SimpleExample</w:t>
       </w:r>
+      <w:proofErr w:type="spellEnd"/>
       <w:r>
         <w:rPr>
           <w:rFonts w:cstheme="minorHAnsi"/>
@@ -2173,6 +2324,7 @@
         </w:rPr>
         <w:t xml:space="preserve"> – проект </w:t>
       </w:r>
+      <w:proofErr w:type="spellStart"/>
       <w:r>
         <w:rPr>
           <w:rFonts w:cstheme="minorHAnsi"/>
@@ -2190,7 +2342,14 @@
         <w:rPr>
           <w:rFonts w:cstheme="minorHAnsi"/>
         </w:rPr>
-        <w:t>Запустить проект и показать:</w:t>
+        <w:t>Запустить</w:t>
+      </w:r>
+      <w:proofErr w:type="spellEnd"/>
+      <w:r>
+        <w:rPr>
+          <w:rFonts w:cstheme="minorHAnsi"/>
+        </w:rPr>
+        <w:t xml:space="preserve"> проект и показать:</w:t>
       </w:r>
     </w:p>
     <w:p>
@@ -2242,6 +2401,7 @@
         </w:rPr>
         <w:t xml:space="preserve">Создать объект сапера и вызвать метод </w:t>
       </w:r>
+      <w:proofErr w:type="spellStart"/>
       <w:r>
         <w:rPr>
           <w:rFonts w:cstheme="minorHAnsi"/>
@@ -2250,6 +2410,7 @@
         </w:rPr>
         <w:t>ToDo</w:t>
       </w:r>
+      <w:proofErr w:type="spellEnd"/>
       <w:r>
         <w:rPr>
           <w:rFonts w:cstheme="minorHAnsi"/>
@@ -2274,6 +2435,7 @@
         </w:rPr>
         <w:t>Вызвать метод</w:t>
       </w:r>
+      <w:proofErr w:type="spellStart"/>
       <w:r>
         <w:rPr>
           <w:rFonts w:cstheme="minorHAnsi"/>
@@ -2282,6 +2444,7 @@
         </w:rPr>
         <w:t>SubmitRapport</w:t>
       </w:r>
+      <w:proofErr w:type="spellEnd"/>
       <w:r>
         <w:rPr>
           <w:rFonts w:cstheme="minorHAnsi"/>
@@ -2306,6 +2469,7 @@
         </w:rPr>
         <w:t>Вызвать метод</w:t>
       </w:r>
+      <w:proofErr w:type="spellStart"/>
       <w:r>
         <w:rPr>
           <w:rFonts w:cstheme="minorHAnsi"/>
@@ -2314,6 +2478,7 @@
         </w:rPr>
         <w:t>SubmitRapport</w:t>
       </w:r>
+      <w:proofErr w:type="spellEnd"/>
       <w:r>
         <w:rPr>
           <w:rFonts w:cstheme="minorHAnsi"/>
@@ -2336,7 +2501,6 @@
         <w:rPr>
           <w:rFonts w:cstheme="minorHAnsi"/>
         </w:rPr>
-        <w:lastRenderedPageBreak/>
         <w:t xml:space="preserve">Вызвать </w:t>
       </w:r>
       <w:r>
@@ -2345,6 +2509,7 @@
         </w:rPr>
         <w:t>метод</w:t>
       </w:r>
+      <w:proofErr w:type="spellStart"/>
       <w:r>
         <w:rPr>
           <w:rFonts w:cstheme="minorHAnsi"/>
@@ -2353,6 +2518,7 @@
         </w:rPr>
         <w:t>JustGo</w:t>
       </w:r>
+      <w:proofErr w:type="spellEnd"/>
       <w:r>
         <w:rPr>
           <w:rFonts w:cstheme="minorHAnsi"/>
@@ -2388,6 +2554,7 @@
         <w:rPr>
           <w:rFonts w:cstheme="minorHAnsi"/>
         </w:rPr>
+        <w:lastRenderedPageBreak/>
         <w:t>Обратите внимание, что свойства и методы объекта будут представлены в зависимости от того, к какому типу был приведен этот объект.</w:t>
       </w:r>
     </w:p>
@@ -2545,6 +2712,7 @@
         </w:rPr>
         <w:t xml:space="preserve">Показать пример: проект </w:t>
       </w:r>
+      <w:proofErr w:type="spellStart"/>
       <w:r>
         <w:rPr>
           <w:rFonts w:cstheme="minorHAnsi"/>
@@ -2552,6 +2720,7 @@
         </w:rPr>
         <w:t>Polymorphism</w:t>
       </w:r>
+      <w:proofErr w:type="spellEnd"/>
       <w:r>
         <w:rPr>
           <w:rFonts w:cstheme="minorHAnsi"/>
@@ -2574,7 +2743,35 @@
         <w:rPr>
           <w:rFonts w:cstheme="minorHAnsi"/>
         </w:rPr>
-        <w:t>Параметрический полиморфизм. По сути это работа с дженериками. Мы имеем какой-то универсальный тип, к которому мы обращаемся не зная деталей реализации.</w:t>
+        <w:t xml:space="preserve">Параметрический полиморфизм. По сути это работа с </w:t>
+      </w:r>
+      <w:proofErr w:type="spellStart"/>
+      <w:r>
+        <w:rPr>
+          <w:rFonts w:cstheme="minorHAnsi"/>
+        </w:rPr>
+        <w:t>дженериками</w:t>
+      </w:r>
+      <w:proofErr w:type="spellEnd"/>
+      <w:r>
+        <w:rPr>
+          <w:rFonts w:cstheme="minorHAnsi"/>
+        </w:rPr>
+        <w:t xml:space="preserve">. Мы имеем какой-то универсальный тип, к которому мы </w:t>
+      </w:r>
+      <w:proofErr w:type="gramStart"/>
+      <w:r>
+        <w:rPr>
+          <w:rFonts w:cstheme="minorHAnsi"/>
+        </w:rPr>
+        <w:t>обращаемся</w:t>
+      </w:r>
+      <w:proofErr w:type="gramEnd"/>
+      <w:r>
+        <w:rPr>
+          <w:rFonts w:cstheme="minorHAnsi"/>
+        </w:rPr>
+        <w:t xml:space="preserve"> не зная деталей реализации.</w:t>
       </w:r>
       <w:r>
         <w:rPr>
@@ -2582,6 +2779,7 @@
         </w:rPr>
         <w:t xml:space="preserve"> Проект </w:t>
       </w:r>
+      <w:proofErr w:type="spellStart"/>
       <w:r>
         <w:rPr>
           <w:rFonts w:cstheme="minorHAnsi"/>
@@ -2589,6 +2787,7 @@
         </w:rPr>
         <w:t>ParametricPolyMorphism</w:t>
       </w:r>
+      <w:proofErr w:type="spellEnd"/>
     </w:p>
     <w:p>
       <w:pPr>
@@ -2607,6 +2806,7 @@
         </w:rPr>
         <w:t>Под а</w:t>
       </w:r>
+      <w:proofErr w:type="spellStart"/>
       <w:r>
         <w:rPr>
           <w:rFonts w:cstheme="minorHAnsi"/>
@@ -2614,6 +2814,7 @@
         </w:rPr>
         <w:t>dhoc</w:t>
       </w:r>
+      <w:proofErr w:type="spellEnd"/>
       <w:r>
         <w:rPr>
           <w:rFonts w:cstheme="minorHAnsi"/>
@@ -2626,6 +2827,7 @@
         </w:rPr>
         <w:t xml:space="preserve">. Проект </w:t>
       </w:r>
+      <w:proofErr w:type="spellStart"/>
       <w:r>
         <w:rPr>
           <w:rFonts w:cstheme="minorHAnsi"/>
@@ -2633,6 +2835,7 @@
         </w:rPr>
         <w:t>AdHocPolymorphism</w:t>
       </w:r>
+      <w:proofErr w:type="spellEnd"/>
     </w:p>
     <w:p>
       <w:pPr>
@@ -2682,6 +2885,7 @@
         </w:rPr>
         <w:t xml:space="preserve">проект </w:t>
       </w:r>
+      <w:proofErr w:type="spellStart"/>
       <w:r>
         <w:rPr>
           <w:rFonts w:cstheme="minorHAnsi"/>
@@ -2690,6 +2894,7 @@
         </w:rPr>
         <w:t>CounterStrike</w:t>
       </w:r>
+      <w:proofErr w:type="spellEnd"/>
       <w:r>
         <w:rPr>
           <w:rFonts w:cstheme="minorHAnsi"/>
@@ -2710,12 +2915,21 @@
           <w:b/>
         </w:rPr>
       </w:pPr>
+      <w:proofErr w:type="spellStart"/>
       <w:r>
         <w:rPr>
           <w:rFonts w:cstheme="minorHAnsi"/>
           <w:b/>
         </w:rPr>
-        <w:t>Прорешать задачи.</w:t>
+        <w:t>Прорешать</w:t>
+      </w:r>
+      <w:proofErr w:type="spellEnd"/>
+      <w:r>
+        <w:rPr>
+          <w:rFonts w:cstheme="minorHAnsi"/>
+          <w:b/>
+        </w:rPr>
+        <w:t xml:space="preserve"> задачи.</w:t>
       </w:r>
     </w:p>
     <w:p>
@@ -2915,8 +3129,8 @@
 </file>
 
 <file path=word/numbering.xml><?xml version="1.0" encoding="utf-8"?>
-<w:numbering xmlns:ve="http://schemas.openxmlformats.org/markup-compatibility/2006" xmlns:o="urn:schemas-microsoft-com:office:office" xmlns:r="http://schemas.openxmlformats.org/officeDocument/2006/relationships" xmlns:m="http://schemas.openxmlformats.org/officeDocument/2006/math" xmlns:v="urn:schemas-microsoft-com:vml" xmlns:wp="http://schemas.openxmlformats.org/drawingml/2006/wordprocessingDrawing" xmlns:w10="urn:schemas-microsoft-com:office:word" xmlns:w="http://schemas.openxmlformats.org/wordprocessingml/2006/main" xmlns:wne="http://schemas.microsoft.com/office/word/2006/wordml">
-  <w:abstractNum w:abstractNumId="0">
+<w:numbering xmlns:wpc="http://schemas.microsoft.com/office/word/2010/wordprocessingCanvas" xmlns:cx="http://schemas.microsoft.com/office/drawing/2014/chartex" xmlns:mc="http://schemas.openxmlformats.org/markup-compatibility/2006" xmlns:o="urn:schemas-microsoft-com:office:office" xmlns:r="http://schemas.openxmlformats.org/officeDocument/2006/relationships" xmlns:m="http://schemas.openxmlformats.org/officeDocument/2006/math" xmlns:v="urn:schemas-microsoft-com:vml" xmlns:wp14="http://schemas.microsoft.com/office/word/2010/wordprocessingDrawing" xmlns:wp="http://schemas.openxmlformats.org/drawingml/2006/wordprocessingDrawing" xmlns:w10="urn:schemas-microsoft-com:office:word" xmlns:w="http://schemas.openxmlformats.org/wordprocessingml/2006/main" xmlns:w14="http://schemas.microsoft.com/office/word/2010/wordml" xmlns:w15="http://schemas.microsoft.com/office/word/2012/wordml" xmlns:w16se="http://schemas.microsoft.com/office/word/2015/wordml/symex" xmlns:wpg="http://schemas.microsoft.com/office/word/2010/wordprocessingGroup" xmlns:wpi="http://schemas.microsoft.com/office/word/2010/wordprocessingInk" xmlns:wne="http://schemas.microsoft.com/office/word/2006/wordml" xmlns:wps="http://schemas.microsoft.com/office/word/2010/wordprocessingShape" mc:Ignorable="w14 w15 w16se wp14">
+  <w:abstractNum w:abstractNumId="0" w15:restartNumberingAfterBreak="0">
     <w:nsid w:val="0CA6784C"/>
     <w:multiLevelType w:val="hybridMultilevel"/>
     <w:tmpl w:val="12709146"/>
@@ -3005,7 +3219,7 @@
       </w:pPr>
     </w:lvl>
   </w:abstractNum>
-  <w:abstractNum w:abstractNumId="1">
+  <w:abstractNum w:abstractNumId="1" w15:restartNumberingAfterBreak="0">
     <w:nsid w:val="63C2567A"/>
     <w:multiLevelType w:val="hybridMultilevel"/>
     <w:tmpl w:val="AA24A824"/>
@@ -3107,7 +3321,7 @@
       </w:pPr>
     </w:lvl>
   </w:abstractNum>
-  <w:abstractNum w:abstractNumId="2">
+  <w:abstractNum w:abstractNumId="2" w15:restartNumberingAfterBreak="0">
     <w:nsid w:val="7AA43A2D"/>
     <w:multiLevelType w:val="hybridMultilevel"/>
     <w:tmpl w:val="AC721F8C"/>
@@ -3209,7 +3423,7 @@
 </file>
 
 <file path=word/styles.xml><?xml version="1.0" encoding="utf-8"?>
-<w:styles xmlns:r="http://schemas.openxmlformats.org/officeDocument/2006/relationships" xmlns:w="http://schemas.openxmlformats.org/wordprocessingml/2006/main">
+<w:styles xmlns:mc="http://schemas.openxmlformats.org/markup-compatibility/2006" xmlns:r="http://schemas.openxmlformats.org/officeDocument/2006/relationships" xmlns:w="http://schemas.openxmlformats.org/wordprocessingml/2006/main" xmlns:w14="http://schemas.microsoft.com/office/word/2010/wordml" xmlns:w15="http://schemas.microsoft.com/office/word/2012/wordml" xmlns:w16se="http://schemas.microsoft.com/office/word/2015/wordml/symex" mc:Ignorable="w14 w15 w16se">
   <w:docDefaults>
     <w:rPrDefault>
       <w:rPr>
@@ -3225,144 +3439,378 @@
       </w:pPr>
     </w:pPrDefault>
   </w:docDefaults>
-  <w:latentStyles w:defLockedState="0" w:defUIPriority="99" w:defSemiHidden="1" w:defUnhideWhenUsed="1" w:defQFormat="0" w:count="267">
-    <w:lsdException w:name="Normal" w:semiHidden="0" w:uiPriority="0" w:unhideWhenUsed="0" w:qFormat="1"/>
-    <w:lsdException w:name="heading 1" w:semiHidden="0" w:uiPriority="9" w:unhideWhenUsed="0" w:qFormat="1"/>
-    <w:lsdException w:name="heading 2" w:uiPriority="9" w:qFormat="1"/>
-    <w:lsdException w:name="heading 3" w:uiPriority="9" w:qFormat="1"/>
-    <w:lsdException w:name="heading 4" w:uiPriority="9" w:qFormat="1"/>
-    <w:lsdException w:name="heading 5" w:uiPriority="9" w:qFormat="1"/>
-    <w:lsdException w:name="heading 6" w:uiPriority="9" w:qFormat="1"/>
-    <w:lsdException w:name="heading 7" w:uiPriority="9" w:qFormat="1"/>
-    <w:lsdException w:name="heading 8" w:uiPriority="9" w:qFormat="1"/>
-    <w:lsdException w:name="heading 9" w:uiPriority="9" w:qFormat="1"/>
-    <w:lsdException w:name="toc 1" w:uiPriority="39"/>
-    <w:lsdException w:name="toc 2" w:uiPriority="39"/>
-    <w:lsdException w:name="toc 3" w:uiPriority="39"/>
-    <w:lsdException w:name="toc 4" w:uiPriority="39"/>
-    <w:lsdException w:name="toc 5" w:uiPriority="39"/>
-    <w:lsdException w:name="toc 6" w:uiPriority="39"/>
-    <w:lsdException w:name="toc 7" w:uiPriority="39"/>
-    <w:lsdException w:name="toc 8" w:uiPriority="39"/>
-    <w:lsdException w:name="toc 9" w:uiPriority="39"/>
-    <w:lsdException w:name="caption" w:uiPriority="35" w:qFormat="1"/>
-    <w:lsdException w:name="Title" w:semiHidden="0" w:uiPriority="10" w:unhideWhenUsed="0" w:qFormat="1"/>
-    <w:lsdException w:name="Default Paragraph Font" w:uiPriority="1"/>
-    <w:lsdException w:name="Subtitle" w:semiHidden="0" w:uiPriority="11" w:unhideWhenUsed="0" w:qFormat="1"/>
-    <w:lsdException w:name="Strong" w:semiHidden="0" w:uiPriority="22" w:unhideWhenUsed="0" w:qFormat="1"/>
-    <w:lsdException w:name="Emphasis" w:semiHidden="0" w:uiPriority="20" w:unhideWhenUsed="0" w:qFormat="1"/>
-    <w:lsdException w:name="Table Grid" w:semiHidden="0" w:uiPriority="59" w:unhideWhenUsed="0"/>
-    <w:lsdException w:name="Placeholder Text" w:unhideWhenUsed="0"/>
-    <w:lsdException w:name="No Spacing" w:semiHidden="0" w:uiPriority="1" w:unhideWhenUsed="0" w:qFormat="1"/>
-    <w:lsdException w:name="Light Shading" w:semiHidden="0" w:uiPriority="60" w:unhideWhenUsed="0"/>
-    <w:lsdException w:name="Light List" w:semiHidden="0" w:uiPriority="61" w:unhideWhenUsed="0"/>
-    <w:lsdException w:name="Light Grid" w:semiHidden="0" w:uiPriority="62" w:unhideWhenUsed="0"/>
-    <w:lsdException w:name="Medium Shading 1" w:semiHidden="0" w:uiPriority="63" w:unhideWhenUsed="0"/>
-    <w:lsdException w:name="Medium Shading 2" w:semiHidden="0" w:uiPriority="64" w:unhideWhenUsed="0"/>
-    <w:lsdException w:name="Medium List 1" w:semiHidden="0" w:uiPriority="65" w:unhideWhenUsed="0"/>
-    <w:lsdException w:name="Medium List 2" w:semiHidden="0" w:uiPriority="66" w:unhideWhenUsed="0"/>
-    <w:lsdException w:name="Medium Grid 1" w:semiHidden="0" w:uiPriority="67" w:unhideWhenUsed="0"/>
-    <w:lsdException w:name="Medium Grid 2" w:semiHidden="0" w:uiPriority="68" w:unhideWhenUsed="0"/>
-    <w:lsdException w:name="Medium Grid 3" w:semiHidden="0" w:uiPriority="69" w:unhideWhenUsed="0"/>
-    <w:lsdException w:name="Dark List" w:semiHidden="0" w:uiPriority="70" w:unhideWhenUsed="0"/>
-    <w:lsdException w:name="Colorful Shading" w:semiHidden="0" w:uiPriority="71" w:unhideWhenUsed="0"/>
-    <w:lsdException w:name="Colorful List" w:semiHidden="0" w:uiPriority="72" w:unhideWhenUsed="0"/>
-    <w:lsdException w:name="Colorful Grid" w:semiHidden="0" w:uiPriority="73" w:unhideWhenUsed="0"/>
-    <w:lsdException w:name="Light Shading Accent 1" w:semiHidden="0" w:uiPriority="60" w:unhideWhenUsed="0"/>
-    <w:lsdException w:name="Light List Accent 1" w:semiHidden="0" w:uiPriority="61" w:unhideWhenUsed="0"/>
-    <w:lsdException w:name="Light Grid Accent 1" w:semiHidden="0" w:uiPriority="62" w:unhideWhenUsed="0"/>
-    <w:lsdException w:name="Medium Shading 1 Accent 1" w:semiHidden="0" w:uiPriority="63" w:unhideWhenUsed="0"/>
-    <w:lsdException w:name="Medium Shading 2 Accent 1" w:semiHidden="0" w:uiPriority="64" w:unhideWhenUsed="0"/>
-    <w:lsdException w:name="Medium List 1 Accent 1" w:semiHidden="0" w:uiPriority="65" w:unhideWhenUsed="0"/>
-    <w:lsdException w:name="Revision" w:unhideWhenUsed="0"/>
-    <w:lsdException w:name="List Paragraph" w:semiHidden="0" w:uiPriority="34" w:unhideWhenUsed="0" w:qFormat="1"/>
-    <w:lsdException w:name="Quote" w:semiHidden="0" w:uiPriority="29" w:unhideWhenUsed="0" w:qFormat="1"/>
-    <w:lsdException w:name="Intense Quote" w:semiHidden="0" w:uiPriority="30" w:unhideWhenUsed="0" w:qFormat="1"/>
-    <w:lsdException w:name="Medium List 2 Accent 1" w:semiHidden="0" w:uiPriority="66" w:unhideWhenUsed="0"/>
-    <w:lsdException w:name="Medium Grid 1 Accent 1" w:semiHidden="0" w:uiPriority="67" w:unhideWhenUsed="0"/>
-    <w:lsdException w:name="Medium Grid 2 Accent 1" w:semiHidden="0" w:uiPriority="68" w:unhideWhenUsed="0"/>
-    <w:lsdException w:name="Medium Grid 3 Accent 1" w:semiHidden="0" w:uiPriority="69" w:unhideWhenUsed="0"/>
-    <w:lsdException w:name="Dark List Accent 1" w:semiHidden="0" w:uiPriority="70" w:unhideWhenUsed="0"/>
-    <w:lsdException w:name="Colorful Shading Accent 1" w:semiHidden="0" w:uiPriority="71" w:unhideWhenUsed="0"/>
-    <w:lsdException w:name="Colorful List Accent 1" w:semiHidden="0" w:uiPriority="72" w:unhideWhenUsed="0"/>
-    <w:lsdException w:name="Colorful Grid Accent 1" w:semiHidden="0" w:uiPriority="73" w:unhideWhenUsed="0"/>
-    <w:lsdException w:name="Light Shading Accent 2" w:semiHidden="0" w:uiPriority="60" w:unhideWhenUsed="0"/>
-    <w:lsdException w:name="Light List Accent 2" w:semiHidden="0" w:uiPriority="61" w:unhideWhenUsed="0"/>
-    <w:lsdException w:name="Light Grid Accent 2" w:semiHidden="0" w:uiPriority="62" w:unhideWhenUsed="0"/>
-    <w:lsdException w:name="Medium Shading 1 Accent 2" w:semiHidden="0" w:uiPriority="63" w:unhideWhenUsed="0"/>
-    <w:lsdException w:name="Medium Shading 2 Accent 2" w:semiHidden="0" w:uiPriority="64" w:unhideWhenUsed="0"/>
-    <w:lsdException w:name="Medium List 1 Accent 2" w:semiHidden="0" w:uiPriority="65" w:unhideWhenUsed="0"/>
-    <w:lsdException w:name="Medium List 2 Accent 2" w:semiHidden="0" w:uiPriority="66" w:unhideWhenUsed="0"/>
-    <w:lsdException w:name="Medium Grid 1 Accent 2" w:semiHidden="0" w:uiPriority="67" w:unhideWhenUsed="0"/>
-    <w:lsdException w:name="Medium Grid 2 Accent 2" w:semiHidden="0" w:uiPriority="68" w:unhideWhenUsed="0"/>
-    <w:lsdException w:name="Medium Grid 3 Accent 2" w:semiHidden="0" w:uiPriority="69" w:unhideWhenUsed="0"/>
-    <w:lsdException w:name="Dark List Accent 2" w:semiHidden="0" w:uiPriority="70" w:unhideWhenUsed="0"/>
-    <w:lsdException w:name="Colorful Shading Accent 2" w:semiHidden="0" w:uiPriority="71" w:unhideWhenUsed="0"/>
-    <w:lsdException w:name="Colorful List Accent 2" w:semiHidden="0" w:uiPriority="72" w:unhideWhenUsed="0"/>
-    <w:lsdException w:name="Colorful Grid Accent 2" w:semiHidden="0" w:uiPriority="73" w:unhideWhenUsed="0"/>
-    <w:lsdException w:name="Light Shading Accent 3" w:semiHidden="0" w:uiPriority="60" w:unhideWhenUsed="0"/>
-    <w:lsdException w:name="Light List Accent 3" w:semiHidden="0" w:uiPriority="61" w:unhideWhenUsed="0"/>
-    <w:lsdException w:name="Light Grid Accent 3" w:semiHidden="0" w:uiPriority="62" w:unhideWhenUsed="0"/>
-    <w:lsdException w:name="Medium Shading 1 Accent 3" w:semiHidden="0" w:uiPriority="63" w:unhideWhenUsed="0"/>
-    <w:lsdException w:name="Medium Shading 2 Accent 3" w:semiHidden="0" w:uiPriority="64" w:unhideWhenUsed="0"/>
-    <w:lsdException w:name="Medium List 1 Accent 3" w:semiHidden="0" w:uiPriority="65" w:unhideWhenUsed="0"/>
-    <w:lsdException w:name="Medium List 2 Accent 3" w:semiHidden="0" w:uiPriority="66" w:unhideWhenUsed="0"/>
-    <w:lsdException w:name="Medium Grid 1 Accent 3" w:semiHidden="0" w:uiPriority="67" w:unhideWhenUsed="0"/>
-    <w:lsdException w:name="Medium Grid 2 Accent 3" w:semiHidden="0" w:uiPriority="68" w:unhideWhenUsed="0"/>
-    <w:lsdException w:name="Medium Grid 3 Accent 3" w:semiHidden="0" w:uiPriority="69" w:unhideWhenUsed="0"/>
-    <w:lsdException w:name="Dark List Accent 3" w:semiHidden="0" w:uiPriority="70" w:unhideWhenUsed="0"/>
-    <w:lsdException w:name="Colorful Shading Accent 3" w:semiHidden="0" w:uiPriority="71" w:unhideWhenUsed="0"/>
-    <w:lsdException w:name="Colorful List Accent 3" w:semiHidden="0" w:uiPriority="72" w:unhideWhenUsed="0"/>
-    <w:lsdException w:name="Colorful Grid Accent 3" w:semiHidden="0" w:uiPriority="73" w:unhideWhenUsed="0"/>
-    <w:lsdException w:name="Light Shading Accent 4" w:semiHidden="0" w:uiPriority="60" w:unhideWhenUsed="0"/>
-    <w:lsdException w:name="Light List Accent 4" w:semiHidden="0" w:uiPriority="61" w:unhideWhenUsed="0"/>
-    <w:lsdException w:name="Light Grid Accent 4" w:semiHidden="0" w:uiPriority="62" w:unhideWhenUsed="0"/>
-    <w:lsdException w:name="Medium Shading 1 Accent 4" w:semiHidden="0" w:uiPriority="63" w:unhideWhenUsed="0"/>
-    <w:lsdException w:name="Medium Shading 2 Accent 4" w:semiHidden="0" w:uiPriority="64" w:unhideWhenUsed="0"/>
-    <w:lsdException w:name="Medium List 1 Accent 4" w:semiHidden="0" w:uiPriority="65" w:unhideWhenUsed="0"/>
-    <w:lsdException w:name="Medium List 2 Accent 4" w:semiHidden="0" w:uiPriority="66" w:unhideWhenUsed="0"/>
-    <w:lsdException w:name="Medium Grid 1 Accent 4" w:semiHidden="0" w:uiPriority="67" w:unhideWhenUsed="0"/>
-    <w:lsdException w:name="Medium Grid 2 Accent 4" w:semiHidden="0" w:uiPriority="68" w:unhideWhenUsed="0"/>
-    <w:lsdException w:name="Medium Grid 3 Accent 4" w:semiHidden="0" w:uiPriority="69" w:unhideWhenUsed="0"/>
-    <w:lsdException w:name="Dark List Accent 4" w:semiHidden="0" w:uiPriority="70" w:unhideWhenUsed="0"/>
-    <w:lsdException w:name="Colorful Shading Accent 4" w:semiHidden="0" w:uiPriority="71" w:unhideWhenUsed="0"/>
-    <w:lsdException w:name="Colorful List Accent 4" w:semiHidden="0" w:uiPriority="72" w:unhideWhenUsed="0"/>
-    <w:lsdException w:name="Colorful Grid Accent 4" w:semiHidden="0" w:uiPriority="73" w:unhideWhenUsed="0"/>
-    <w:lsdException w:name="Light Shading Accent 5" w:semiHidden="0" w:uiPriority="60" w:unhideWhenUsed="0"/>
-    <w:lsdException w:name="Light List Accent 5" w:semiHidden="0" w:uiPriority="61" w:unhideWhenUsed="0"/>
-    <w:lsdException w:name="Light Grid Accent 5" w:semiHidden="0" w:uiPriority="62" w:unhideWhenUsed="0"/>
-    <w:lsdException w:name="Medium Shading 1 Accent 5" w:semiHidden="0" w:uiPriority="63" w:unhideWhenUsed="0"/>
-    <w:lsdException w:name="Medium Shading 2 Accent 5" w:semiHidden="0" w:uiPriority="64" w:unhideWhenUsed="0"/>
-    <w:lsdException w:name="Medium List 1 Accent 5" w:semiHidden="0" w:uiPriority="65" w:unhideWhenUsed="0"/>
-    <w:lsdException w:name="Medium List 2 Accent 5" w:semiHidden="0" w:uiPriority="66" w:unhideWhenUsed="0"/>
-    <w:lsdException w:name="Medium Grid 1 Accent 5" w:semiHidden="0" w:uiPriority="67" w:unhideWhenUsed="0"/>
-    <w:lsdException w:name="Medium Grid 2 Accent 5" w:semiHidden="0" w:uiPriority="68" w:unhideWhenUsed="0"/>
-    <w:lsdException w:name="Medium Grid 3 Accent 5" w:semiHidden="0" w:uiPriority="69" w:unhideWhenUsed="0"/>
-    <w:lsdException w:name="Dark List Accent 5" w:semiHidden="0" w:uiPriority="70" w:unhideWhenUsed="0"/>
-    <w:lsdException w:name="Colorful Shading Accent 5" w:semiHidden="0" w:uiPriority="71" w:unhideWhenUsed="0"/>
-    <w:lsdException w:name="Colorful List Accent 5" w:semiHidden="0" w:uiPriority="72" w:unhideWhenUsed="0"/>
-    <w:lsdException w:name="Colorful Grid Accent 5" w:semiHidden="0" w:uiPriority="73" w:unhideWhenUsed="0"/>
-    <w:lsdException w:name="Light Shading Accent 6" w:semiHidden="0" w:uiPriority="60" w:unhideWhenUsed="0"/>
-    <w:lsdException w:name="Light List Accent 6" w:semiHidden="0" w:uiPriority="61" w:unhideWhenUsed="0"/>
-    <w:lsdException w:name="Light Grid Accent 6" w:semiHidden="0" w:uiPriority="62" w:unhideWhenUsed="0"/>
-    <w:lsdException w:name="Medium Shading 1 Accent 6" w:semiHidden="0" w:uiPriority="63" w:unhideWhenUsed="0"/>
-    <w:lsdException w:name="Medium Shading 2 Accent 6" w:semiHidden="0" w:uiPriority="64" w:unhideWhenUsed="0"/>
-    <w:lsdException w:name="Medium List 1 Accent 6" w:semiHidden="0" w:uiPriority="65" w:unhideWhenUsed="0"/>
-    <w:lsdException w:name="Medium List 2 Accent 6" w:semiHidden="0" w:uiPriority="66" w:unhideWhenUsed="0"/>
-    <w:lsdException w:name="Medium Grid 1 Accent 6" w:semiHidden="0" w:uiPriority="67" w:unhideWhenUsed="0"/>
-    <w:lsdException w:name="Medium Grid 2 Accent 6" w:semiHidden="0" w:uiPriority="68" w:unhideWhenUsed="0"/>
-    <w:lsdException w:name="Medium Grid 3 Accent 6" w:semiHidden="0" w:uiPriority="69" w:unhideWhenUsed="0"/>
-    <w:lsdException w:name="Dark List Accent 6" w:semiHidden="0" w:uiPriority="70" w:unhideWhenUsed="0"/>
-    <w:lsdException w:name="Colorful Shading Accent 6" w:semiHidden="0" w:uiPriority="71" w:unhideWhenUsed="0"/>
-    <w:lsdException w:name="Colorful List Accent 6" w:semiHidden="0" w:uiPriority="72" w:unhideWhenUsed="0"/>
-    <w:lsdException w:name="Colorful Grid Accent 6" w:semiHidden="0" w:uiPriority="73" w:unhideWhenUsed="0"/>
-    <w:lsdException w:name="Subtle Emphasis" w:semiHidden="0" w:uiPriority="19" w:unhideWhenUsed="0" w:qFormat="1"/>
-    <w:lsdException w:name="Intense Emphasis" w:semiHidden="0" w:uiPriority="21" w:unhideWhenUsed="0" w:qFormat="1"/>
-    <w:lsdException w:name="Subtle Reference" w:semiHidden="0" w:uiPriority="31" w:unhideWhenUsed="0" w:qFormat="1"/>
-    <w:lsdException w:name="Intense Reference" w:semiHidden="0" w:uiPriority="32" w:unhideWhenUsed="0" w:qFormat="1"/>
-    <w:lsdException w:name="Book Title" w:semiHidden="0" w:uiPriority="33" w:unhideWhenUsed="0" w:qFormat="1"/>
-    <w:lsdException w:name="Bibliography" w:uiPriority="37"/>
-    <w:lsdException w:name="TOC Heading" w:uiPriority="39" w:qFormat="1"/>
+  <w:latentStyles w:defLockedState="0" w:defUIPriority="99" w:defSemiHidden="0" w:defUnhideWhenUsed="0" w:defQFormat="0" w:count="371">
+    <w:lsdException w:name="Normal" w:uiPriority="0" w:qFormat="1"/>
+    <w:lsdException w:name="heading 1" w:uiPriority="9" w:qFormat="1"/>
+    <w:lsdException w:name="heading 2" w:semiHidden="1" w:uiPriority="9" w:unhideWhenUsed="1" w:qFormat="1"/>
+    <w:lsdException w:name="heading 3" w:semiHidden="1" w:uiPriority="9" w:unhideWhenUsed="1" w:qFormat="1"/>
+    <w:lsdException w:name="heading 4" w:semiHidden="1" w:uiPriority="9" w:unhideWhenUsed="1" w:qFormat="1"/>
+    <w:lsdException w:name="heading 5" w:semiHidden="1" w:uiPriority="9" w:unhideWhenUsed="1" w:qFormat="1"/>
+    <w:lsdException w:name="heading 6" w:semiHidden="1" w:uiPriority="9" w:unhideWhenUsed="1" w:qFormat="1"/>
+    <w:lsdException w:name="heading 7" w:semiHidden="1" w:uiPriority="9" w:unhideWhenUsed="1" w:qFormat="1"/>
+    <w:lsdException w:name="heading 8" w:semiHidden="1" w:uiPriority="9" w:unhideWhenUsed="1" w:qFormat="1"/>
+    <w:lsdException w:name="heading 9" w:semiHidden="1" w:uiPriority="9" w:unhideWhenUsed="1" w:qFormat="1"/>
+    <w:lsdException w:name="index 1" w:semiHidden="1" w:unhideWhenUsed="1"/>
+    <w:lsdException w:name="index 2" w:semiHidden="1" w:unhideWhenUsed="1"/>
+    <w:lsdException w:name="index 3" w:semiHidden="1" w:unhideWhenUsed="1"/>
+    <w:lsdException w:name="index 4" w:semiHidden="1" w:unhideWhenUsed="1"/>
+    <w:lsdException w:name="index 5" w:semiHidden="1" w:unhideWhenUsed="1"/>
+    <w:lsdException w:name="index 6" w:semiHidden="1" w:unhideWhenUsed="1"/>
+    <w:lsdException w:name="index 7" w:semiHidden="1" w:unhideWhenUsed="1"/>
+    <w:lsdException w:name="index 8" w:semiHidden="1" w:unhideWhenUsed="1"/>
+    <w:lsdException w:name="index 9" w:semiHidden="1" w:unhideWhenUsed="1"/>
+    <w:lsdException w:name="toc 1" w:semiHidden="1" w:uiPriority="39" w:unhideWhenUsed="1"/>
+    <w:lsdException w:name="toc 2" w:semiHidden="1" w:uiPriority="39" w:unhideWhenUsed="1"/>
+    <w:lsdException w:name="toc 3" w:semiHidden="1" w:uiPriority="39" w:unhideWhenUsed="1"/>
+    <w:lsdException w:name="toc 4" w:semiHidden="1" w:uiPriority="39" w:unhideWhenUsed="1"/>
+    <w:lsdException w:name="toc 5" w:semiHidden="1" w:uiPriority="39" w:unhideWhenUsed="1"/>
+    <w:lsdException w:name="toc 6" w:semiHidden="1" w:uiPriority="39" w:unhideWhenUsed="1"/>
+    <w:lsdException w:name="toc 7" w:semiHidden="1" w:uiPriority="39" w:unhideWhenUsed="1"/>
+    <w:lsdException w:name="toc 8" w:semiHidden="1" w:uiPriority="39" w:unhideWhenUsed="1"/>
+    <w:lsdException w:name="toc 9" w:semiHidden="1" w:uiPriority="39" w:unhideWhenUsed="1"/>
+    <w:lsdException w:name="Normal Indent" w:semiHidden="1" w:unhideWhenUsed="1"/>
+    <w:lsdException w:name="footnote text" w:semiHidden="1" w:unhideWhenUsed="1"/>
+    <w:lsdException w:name="annotation text" w:semiHidden="1" w:unhideWhenUsed="1"/>
+    <w:lsdException w:name="header" w:semiHidden="1" w:unhideWhenUsed="1"/>
+    <w:lsdException w:name="footer" w:semiHidden="1" w:unhideWhenUsed="1"/>
+    <w:lsdException w:name="index heading" w:semiHidden="1" w:unhideWhenUsed="1"/>
+    <w:lsdException w:name="caption" w:semiHidden="1" w:uiPriority="35" w:unhideWhenUsed="1" w:qFormat="1"/>
+    <w:lsdException w:name="table of figures" w:semiHidden="1" w:unhideWhenUsed="1"/>
+    <w:lsdException w:name="envelope address" w:semiHidden="1" w:unhideWhenUsed="1"/>
+    <w:lsdException w:name="envelope return" w:semiHidden="1" w:unhideWhenUsed="1"/>
+    <w:lsdException w:name="footnote reference" w:semiHidden="1" w:unhideWhenUsed="1"/>
+    <w:lsdException w:name="annotation reference" w:semiHidden="1" w:unhideWhenUsed="1"/>
+    <w:lsdException w:name="line number" w:semiHidden="1" w:unhideWhenUsed="1"/>
+    <w:lsdException w:name="page number" w:semiHidden="1" w:unhideWhenUsed="1"/>
+    <w:lsdException w:name="endnote reference" w:semiHidden="1" w:unhideWhenUsed="1"/>
+    <w:lsdException w:name="endnote text" w:semiHidden="1" w:unhideWhenUsed="1"/>
+    <w:lsdException w:name="table of authorities" w:semiHidden="1" w:unhideWhenUsed="1"/>
+    <w:lsdException w:name="macro" w:semiHidden="1" w:unhideWhenUsed="1"/>
+    <w:lsdException w:name="toa heading" w:semiHidden="1" w:unhideWhenUsed="1"/>
+    <w:lsdException w:name="List" w:semiHidden="1" w:unhideWhenUsed="1"/>
+    <w:lsdException w:name="List Bullet" w:semiHidden="1" w:unhideWhenUsed="1"/>
+    <w:lsdException w:name="List Number" w:semiHidden="1" w:unhideWhenUsed="1"/>
+    <w:lsdException w:name="List 2" w:semiHidden="1" w:unhideWhenUsed="1"/>
+    <w:lsdException w:name="List 3" w:semiHidden="1" w:unhideWhenUsed="1"/>
+    <w:lsdException w:name="List 4" w:semiHidden="1" w:unhideWhenUsed="1"/>
+    <w:lsdException w:name="List 5" w:semiHidden="1" w:unhideWhenUsed="1"/>
+    <w:lsdException w:name="List Bullet 2" w:semiHidden="1" w:unhideWhenUsed="1"/>
+    <w:lsdException w:name="List Bullet 3" w:semiHidden="1" w:unhideWhenUsed="1"/>
+    <w:lsdException w:name="List Bullet 4" w:semiHidden="1" w:unhideWhenUsed="1"/>
+    <w:lsdException w:name="List Bullet 5" w:semiHidden="1" w:unhideWhenUsed="1"/>
+    <w:lsdException w:name="List Number 2" w:semiHidden="1" w:unhideWhenUsed="1"/>
+    <w:lsdException w:name="List Number 3" w:semiHidden="1" w:unhideWhenUsed="1"/>
+    <w:lsdException w:name="List Number 4" w:semiHidden="1" w:unhideWhenUsed="1"/>
+    <w:lsdException w:name="List Number 5" w:semiHidden="1" w:unhideWhenUsed="1"/>
+    <w:lsdException w:name="Title" w:uiPriority="10" w:qFormat="1"/>
+    <w:lsdException w:name="Closing" w:semiHidden="1" w:unhideWhenUsed="1"/>
+    <w:lsdException w:name="Signature" w:semiHidden="1" w:unhideWhenUsed="1"/>
+    <w:lsdException w:name="Default Paragraph Font" w:semiHidden="1" w:uiPriority="1" w:unhideWhenUsed="1"/>
+    <w:lsdException w:name="Body Text" w:semiHidden="1" w:unhideWhenUsed="1"/>
+    <w:lsdException w:name="Body Text Indent" w:semiHidden="1" w:unhideWhenUsed="1"/>
+    <w:lsdException w:name="List Continue" w:semiHidden="1" w:unhideWhenUsed="1"/>
+    <w:lsdException w:name="List Continue 2" w:semiHidden="1" w:unhideWhenUsed="1"/>
+    <w:lsdException w:name="List Continue 3" w:semiHidden="1" w:unhideWhenUsed="1"/>
+    <w:lsdException w:name="List Continue 4" w:semiHidden="1" w:unhideWhenUsed="1"/>
+    <w:lsdException w:name="List Continue 5" w:semiHidden="1" w:unhideWhenUsed="1"/>
+    <w:lsdException w:name="Message Header" w:semiHidden="1" w:unhideWhenUsed="1"/>
+    <w:lsdException w:name="Subtitle" w:uiPriority="11" w:qFormat="1"/>
+    <w:lsdException w:name="Salutation" w:semiHidden="1" w:unhideWhenUsed="1"/>
+    <w:lsdException w:name="Date" w:semiHidden="1" w:unhideWhenUsed="1"/>
+    <w:lsdException w:name="Body Text First Indent" w:semiHidden="1" w:unhideWhenUsed="1"/>
+    <w:lsdException w:name="Body Text First Indent 2" w:semiHidden="1" w:unhideWhenUsed="1"/>
+    <w:lsdException w:name="Note Heading" w:semiHidden="1" w:unhideWhenUsed="1"/>
+    <w:lsdException w:name="Body Text 2" w:semiHidden="1" w:unhideWhenUsed="1"/>
+    <w:lsdException w:name="Body Text 3" w:semiHidden="1" w:unhideWhenUsed="1"/>
+    <w:lsdException w:name="Body Text Indent 2" w:semiHidden="1" w:unhideWhenUsed="1"/>
+    <w:lsdException w:name="Body Text Indent 3" w:semiHidden="1" w:unhideWhenUsed="1"/>
+    <w:lsdException w:name="Block Text" w:semiHidden="1" w:unhideWhenUsed="1"/>
+    <w:lsdException w:name="Hyperlink" w:semiHidden="1" w:unhideWhenUsed="1"/>
+    <w:lsdException w:name="FollowedHyperlink" w:semiHidden="1" w:unhideWhenUsed="1"/>
+    <w:lsdException w:name="Strong" w:uiPriority="22" w:qFormat="1"/>
+    <w:lsdException w:name="Emphasis" w:uiPriority="20" w:qFormat="1"/>
+    <w:lsdException w:name="Document Map" w:semiHidden="1" w:unhideWhenUsed="1"/>
+    <w:lsdException w:name="Plain Text" w:semiHidden="1" w:unhideWhenUsed="1"/>
+    <w:lsdException w:name="E-mail Signature" w:semiHidden="1" w:unhideWhenUsed="1"/>
+    <w:lsdException w:name="HTML Top of Form" w:semiHidden="1" w:unhideWhenUsed="1"/>
+    <w:lsdException w:name="HTML Bottom of Form" w:semiHidden="1" w:unhideWhenUsed="1"/>
+    <w:lsdException w:name="Normal (Web)" w:semiHidden="1" w:unhideWhenUsed="1"/>
+    <w:lsdException w:name="HTML Acronym" w:semiHidden="1" w:unhideWhenUsed="1"/>
+    <w:lsdException w:name="HTML Address" w:semiHidden="1" w:unhideWhenUsed="1"/>
+    <w:lsdException w:name="HTML Cite" w:semiHidden="1" w:unhideWhenUsed="1"/>
+    <w:lsdException w:name="HTML Code" w:semiHidden="1" w:unhideWhenUsed="1"/>
+    <w:lsdException w:name="HTML Definition" w:semiHidden="1" w:unhideWhenUsed="1"/>
+    <w:lsdException w:name="HTML Keyboard" w:semiHidden="1" w:unhideWhenUsed="1"/>
+    <w:lsdException w:name="HTML Preformatted" w:semiHidden="1" w:unhideWhenUsed="1"/>
+    <w:lsdException w:name="HTML Sample" w:semiHidden="1" w:unhideWhenUsed="1"/>
+    <w:lsdException w:name="HTML Typewriter" w:semiHidden="1" w:unhideWhenUsed="1"/>
+    <w:lsdException w:name="HTML Variable" w:semiHidden="1" w:unhideWhenUsed="1"/>
+    <w:lsdException w:name="Normal Table" w:semiHidden="1" w:unhideWhenUsed="1"/>
+    <w:lsdException w:name="annotation subject" w:semiHidden="1" w:unhideWhenUsed="1"/>
+    <w:lsdException w:name="No List" w:semiHidden="1" w:unhideWhenUsed="1"/>
+    <w:lsdException w:name="Outline List 1" w:semiHidden="1" w:unhideWhenUsed="1"/>
+    <w:lsdException w:name="Outline List 2" w:semiHidden="1" w:unhideWhenUsed="1"/>
+    <w:lsdException w:name="Outline List 3" w:semiHidden="1" w:unhideWhenUsed="1"/>
+    <w:lsdException w:name="Table Simple 1" w:semiHidden="1" w:unhideWhenUsed="1"/>
+    <w:lsdException w:name="Table Simple 2" w:semiHidden="1" w:unhideWhenUsed="1"/>
+    <w:lsdException w:name="Table Simple 3" w:semiHidden="1" w:unhideWhenUsed="1"/>
+    <w:lsdException w:name="Table Classic 1" w:semiHidden="1" w:unhideWhenUsed="1"/>
+    <w:lsdException w:name="Table Classic 2" w:semiHidden="1" w:unhideWhenUsed="1"/>
+    <w:lsdException w:name="Table Classic 3" w:semiHidden="1" w:unhideWhenUsed="1"/>
+    <w:lsdException w:name="Table Classic 4" w:semiHidden="1" w:unhideWhenUsed="1"/>
+    <w:lsdException w:name="Table Colorful 1" w:semiHidden="1" w:unhideWhenUsed="1"/>
+    <w:lsdException w:name="Table Colorful 2" w:semiHidden="1" w:unhideWhenUsed="1"/>
+    <w:lsdException w:name="Table Colorful 3" w:semiHidden="1" w:unhideWhenUsed="1"/>
+    <w:lsdException w:name="Table Columns 1" w:semiHidden="1" w:unhideWhenUsed="1"/>
+    <w:lsdException w:name="Table Columns 2" w:semiHidden="1" w:unhideWhenUsed="1"/>
+    <w:lsdException w:name="Table Columns 3" w:semiHidden="1" w:unhideWhenUsed="1"/>
+    <w:lsdException w:name="Table Columns 4" w:semiHidden="1" w:unhideWhenUsed="1"/>
+    <w:lsdException w:name="Table Columns 5" w:semiHidden="1" w:unhideWhenUsed="1"/>
+    <w:lsdException w:name="Table Grid 1" w:semiHidden="1" w:unhideWhenUsed="1"/>
+    <w:lsdException w:name="Table Grid 2" w:semiHidden="1" w:unhideWhenUsed="1"/>
+    <w:lsdException w:name="Table Grid 3" w:semiHidden="1" w:unhideWhenUsed="1"/>
+    <w:lsdException w:name="Table Grid 4" w:semiHidden="1" w:unhideWhenUsed="1"/>
+    <w:lsdException w:name="Table Grid 5" w:semiHidden="1" w:unhideWhenUsed="1"/>
+    <w:lsdException w:name="Table Grid 6" w:semiHidden="1" w:unhideWhenUsed="1"/>
+    <w:lsdException w:name="Table Grid 7" w:semiHidden="1" w:unhideWhenUsed="1"/>
+    <w:lsdException w:name="Table Grid 8" w:semiHidden="1" w:unhideWhenUsed="1"/>
+    <w:lsdException w:name="Table List 1" w:semiHidden="1" w:unhideWhenUsed="1"/>
+    <w:lsdException w:name="Table List 2" w:semiHidden="1" w:unhideWhenUsed="1"/>
+    <w:lsdException w:name="Table List 3" w:semiHidden="1" w:unhideWhenUsed="1"/>
+    <w:lsdException w:name="Table List 4" w:semiHidden="1" w:unhideWhenUsed="1"/>
+    <w:lsdException w:name="Table List 5" w:semiHidden="1" w:unhideWhenUsed="1"/>
+    <w:lsdException w:name="Table List 6" w:semiHidden="1" w:unhideWhenUsed="1"/>
+    <w:lsdException w:name="Table List 7" w:semiHidden="1" w:unhideWhenUsed="1"/>
+    <w:lsdException w:name="Table List 8" w:semiHidden="1" w:unhideWhenUsed="1"/>
+    <w:lsdException w:name="Table 3D effects 1" w:semiHidden="1" w:unhideWhenUsed="1"/>
+    <w:lsdException w:name="Table 3D effects 2" w:semiHidden="1" w:unhideWhenUsed="1"/>
+    <w:lsdException w:name="Table 3D effects 3" w:semiHidden="1" w:unhideWhenUsed="1"/>
+    <w:lsdException w:name="Table Contemporary" w:semiHidden="1" w:unhideWhenUsed="1"/>
+    <w:lsdException w:name="Table Elegant" w:semiHidden="1" w:unhideWhenUsed="1"/>
+    <w:lsdException w:name="Table Professional" w:semiHidden="1" w:unhideWhenUsed="1"/>
+    <w:lsdException w:name="Table Subtle 1" w:semiHidden="1" w:unhideWhenUsed="1"/>
+    <w:lsdException w:name="Table Subtle 2" w:semiHidden="1" w:unhideWhenUsed="1"/>
+    <w:lsdException w:name="Table Web 1" w:semiHidden="1" w:unhideWhenUsed="1"/>
+    <w:lsdException w:name="Table Web 2" w:semiHidden="1" w:unhideWhenUsed="1"/>
+    <w:lsdException w:name="Table Web 3" w:semiHidden="1" w:unhideWhenUsed="1"/>
+    <w:lsdException w:name="Balloon Text" w:semiHidden="1" w:unhideWhenUsed="1"/>
+    <w:lsdException w:name="Table Grid" w:uiPriority="59"/>
+    <w:lsdException w:name="Table Theme" w:semiHidden="1" w:unhideWhenUsed="1"/>
+    <w:lsdException w:name="Placeholder Text" w:semiHidden="1"/>
+    <w:lsdException w:name="No Spacing" w:uiPriority="1" w:qFormat="1"/>
+    <w:lsdException w:name="Light Shading" w:uiPriority="60"/>
+    <w:lsdException w:name="Light List" w:uiPriority="61"/>
+    <w:lsdException w:name="Light Grid" w:uiPriority="62"/>
+    <w:lsdException w:name="Medium Shading 1" w:uiPriority="63"/>
+    <w:lsdException w:name="Medium Shading 2" w:uiPriority="64"/>
+    <w:lsdException w:name="Medium List 1" w:uiPriority="65"/>
+    <w:lsdException w:name="Medium List 2" w:uiPriority="66"/>
+    <w:lsdException w:name="Medium Grid 1" w:uiPriority="67"/>
+    <w:lsdException w:name="Medium Grid 2" w:uiPriority="68"/>
+    <w:lsdException w:name="Medium Grid 3" w:uiPriority="69"/>
+    <w:lsdException w:name="Dark List" w:uiPriority="70"/>
+    <w:lsdException w:name="Colorful Shading" w:uiPriority="71"/>
+    <w:lsdException w:name="Colorful List" w:uiPriority="72"/>
+    <w:lsdException w:name="Colorful Grid" w:uiPriority="73"/>
+    <w:lsdException w:name="Light Shading Accent 1" w:uiPriority="60"/>
+    <w:lsdException w:name="Light List Accent 1" w:uiPriority="61"/>
+    <w:lsdException w:name="Light Grid Accent 1" w:uiPriority="62"/>
+    <w:lsdException w:name="Medium Shading 1 Accent 1" w:uiPriority="63"/>
+    <w:lsdException w:name="Medium Shading 2 Accent 1" w:uiPriority="64"/>
+    <w:lsdException w:name="Medium List 1 Accent 1" w:uiPriority="65"/>
+    <w:lsdException w:name="Revision" w:semiHidden="1"/>
+    <w:lsdException w:name="List Paragraph" w:uiPriority="34" w:qFormat="1"/>
+    <w:lsdException w:name="Quote" w:uiPriority="29" w:qFormat="1"/>
+    <w:lsdException w:name="Intense Quote" w:uiPriority="30" w:qFormat="1"/>
+    <w:lsdException w:name="Medium List 2 Accent 1" w:uiPriority="66"/>
+    <w:lsdException w:name="Medium Grid 1 Accent 1" w:uiPriority="67"/>
+    <w:lsdException w:name="Medium Grid 2 Accent 1" w:uiPriority="68"/>
+    <w:lsdException w:name="Medium Grid 3 Accent 1" w:uiPriority="69"/>
+    <w:lsdException w:name="Dark List Accent 1" w:uiPriority="70"/>
+    <w:lsdException w:name="Colorful Shading Accent 1" w:uiPriority="71"/>
+    <w:lsdException w:name="Colorful List Accent 1" w:uiPriority="72"/>
+    <w:lsdException w:name="Colorful Grid Accent 1" w:uiPriority="73"/>
+    <w:lsdException w:name="Light Shading Accent 2" w:uiPriority="60"/>
+    <w:lsdException w:name="Light List Accent 2" w:uiPriority="61"/>
+    <w:lsdException w:name="Light Grid Accent 2" w:uiPriority="62"/>
+    <w:lsdException w:name="Medium Shading 1 Accent 2" w:uiPriority="63"/>
+    <w:lsdException w:name="Medium Shading 2 Accent 2" w:uiPriority="64"/>
+    <w:lsdException w:name="Medium List 1 Accent 2" w:uiPriority="65"/>
+    <w:lsdException w:name="Medium List 2 Accent 2" w:uiPriority="66"/>
+    <w:lsdException w:name="Medium Grid 1 Accent 2" w:uiPriority="67"/>
+    <w:lsdException w:name="Medium Grid 2 Accent 2" w:uiPriority="68"/>
+    <w:lsdException w:name="Medium Grid 3 Accent 2" w:uiPriority="69"/>
+    <w:lsdException w:name="Dark List Accent 2" w:uiPriority="70"/>
+    <w:lsdException w:name="Colorful Shading Accent 2" w:uiPriority="71"/>
+    <w:lsdException w:name="Colorful List Accent 2" w:uiPriority="72"/>
+    <w:lsdException w:name="Colorful Grid Accent 2" w:uiPriority="73"/>
+    <w:lsdException w:name="Light Shading Accent 3" w:uiPriority="60"/>
+    <w:lsdException w:name="Light List Accent 3" w:uiPriority="61"/>
+    <w:lsdException w:name="Light Grid Accent 3" w:uiPriority="62"/>
+    <w:lsdException w:name="Medium Shading 1 Accent 3" w:uiPriority="63"/>
+    <w:lsdException w:name="Medium Shading 2 Accent 3" w:uiPriority="64"/>
+    <w:lsdException w:name="Medium List 1 Accent 3" w:uiPriority="65"/>
+    <w:lsdException w:name="Medium List 2 Accent 3" w:uiPriority="66"/>
+    <w:lsdException w:name="Medium Grid 1 Accent 3" w:uiPriority="67"/>
+    <w:lsdException w:name="Medium Grid 2 Accent 3" w:uiPriority="68"/>
+    <w:lsdException w:name="Medium Grid 3 Accent 3" w:uiPriority="69"/>
+    <w:lsdException w:name="Dark List Accent 3" w:uiPriority="70"/>
+    <w:lsdException w:name="Colorful Shading Accent 3" w:uiPriority="71"/>
+    <w:lsdException w:name="Colorful List Accent 3" w:uiPriority="72"/>
+    <w:lsdException w:name="Colorful Grid Accent 3" w:uiPriority="73"/>
+    <w:lsdException w:name="Light Shading Accent 4" w:uiPriority="60"/>
+    <w:lsdException w:name="Light List Accent 4" w:uiPriority="61"/>
+    <w:lsdException w:name="Light Grid Accent 4" w:uiPriority="62"/>
+    <w:lsdException w:name="Medium Shading 1 Accent 4" w:uiPriority="63"/>
+    <w:lsdException w:name="Medium Shading 2 Accent 4" w:uiPriority="64"/>
+    <w:lsdException w:name="Medium List 1 Accent 4" w:uiPriority="65"/>
+    <w:lsdException w:name="Medium List 2 Accent 4" w:uiPriority="66"/>
+    <w:lsdException w:name="Medium Grid 1 Accent 4" w:uiPriority="67"/>
+    <w:lsdException w:name="Medium Grid 2 Accent 4" w:uiPriority="68"/>
+    <w:lsdException w:name="Medium Grid 3 Accent 4" w:uiPriority="69"/>
+    <w:lsdException w:name="Dark List Accent 4" w:uiPriority="70"/>
+    <w:lsdException w:name="Colorful Shading Accent 4" w:uiPriority="71"/>
+    <w:lsdException w:name="Colorful List Accent 4" w:uiPriority="72"/>
+    <w:lsdException w:name="Colorful Grid Accent 4" w:uiPriority="73"/>
+    <w:lsdException w:name="Light Shading Accent 5" w:uiPriority="60"/>
+    <w:lsdException w:name="Light List Accent 5" w:uiPriority="61"/>
+    <w:lsdException w:name="Light Grid Accent 5" w:uiPriority="62"/>
+    <w:lsdException w:name="Medium Shading 1 Accent 5" w:uiPriority="63"/>
+    <w:lsdException w:name="Medium Shading 2 Accent 5" w:uiPriority="64"/>
+    <w:lsdException w:name="Medium List 1 Accent 5" w:uiPriority="65"/>
+    <w:lsdException w:name="Medium List 2 Accent 5" w:uiPriority="66"/>
+    <w:lsdException w:name="Medium Grid 1 Accent 5" w:uiPriority="67"/>
+    <w:lsdException w:name="Medium Grid 2 Accent 5" w:uiPriority="68"/>
+    <w:lsdException w:name="Medium Grid 3 Accent 5" w:uiPriority="69"/>
+    <w:lsdException w:name="Dark List Accent 5" w:uiPriority="70"/>
+    <w:lsdException w:name="Colorful Shading Accent 5" w:uiPriority="71"/>
+    <w:lsdException w:name="Colorful List Accent 5" w:uiPriority="72"/>
+    <w:lsdException w:name="Colorful Grid Accent 5" w:uiPriority="73"/>
+    <w:lsdException w:name="Light Shading Accent 6" w:uiPriority="60"/>
+    <w:lsdException w:name="Light List Accent 6" w:uiPriority="61"/>
+    <w:lsdException w:name="Light Grid Accent 6" w:uiPriority="62"/>
+    <w:lsdException w:name="Medium Shading 1 Accent 6" w:uiPriority="63"/>
+    <w:lsdException w:name="Medium Shading 2 Accent 6" w:uiPriority="64"/>
+    <w:lsdException w:name="Medium List 1 Accent 6" w:uiPriority="65"/>
+    <w:lsdException w:name="Medium List 2 Accent 6" w:uiPriority="66"/>
+    <w:lsdException w:name="Medium Grid 1 Accent 6" w:uiPriority="67"/>
+    <w:lsdException w:name="Medium Grid 2 Accent 6" w:uiPriority="68"/>
+    <w:lsdException w:name="Medium Grid 3 Accent 6" w:uiPriority="69"/>
+    <w:lsdException w:name="Dark List Accent 6" w:uiPriority="70"/>
+    <w:lsdException w:name="Colorful Shading Accent 6" w:uiPriority="71"/>
+    <w:lsdException w:name="Colorful List Accent 6" w:uiPriority="72"/>
+    <w:lsdException w:name="Colorful Grid Accent 6" w:uiPriority="73"/>
+    <w:lsdException w:name="Subtle Emphasis" w:uiPriority="19" w:qFormat="1"/>
+    <w:lsdException w:name="Intense Emphasis" w:uiPriority="21" w:qFormat="1"/>
+    <w:lsdException w:name="Subtle Reference" w:uiPriority="31" w:qFormat="1"/>
+    <w:lsdException w:name="Intense Reference" w:uiPriority="32" w:qFormat="1"/>
+    <w:lsdException w:name="Book Title" w:uiPriority="33" w:qFormat="1"/>
+    <w:lsdException w:name="Bibliography" w:semiHidden="1" w:uiPriority="37" w:unhideWhenUsed="1"/>
+    <w:lsdException w:name="TOC Heading" w:semiHidden="1" w:uiPriority="39" w:unhideWhenUsed="1" w:qFormat="1"/>
+    <w:lsdException w:name="Plain Table 1" w:uiPriority="41"/>
+    <w:lsdException w:name="Plain Table 2" w:uiPriority="42"/>
+    <w:lsdException w:name="Plain Table 3" w:uiPriority="43"/>
+    <w:lsdException w:name="Plain Table 4" w:uiPriority="44"/>
+    <w:lsdException w:name="Plain Table 5" w:uiPriority="45"/>
+    <w:lsdException w:name="Grid Table Light" w:uiPriority="40"/>
+    <w:lsdException w:name="Grid Table 1 Light" w:uiPriority="46"/>
+    <w:lsdException w:name="Grid Table 2" w:uiPriority="47"/>
+    <w:lsdException w:name="Grid Table 3" w:uiPriority="48"/>
+    <w:lsdException w:name="Grid Table 4" w:uiPriority="49"/>
+    <w:lsdException w:name="Grid Table 5 Dark" w:uiPriority="50"/>
+    <w:lsdException w:name="Grid Table 6 Colorful" w:uiPriority="51"/>
+    <w:lsdException w:name="Grid Table 7 Colorful" w:uiPriority="52"/>
+    <w:lsdException w:name="Grid Table 1 Light Accent 1" w:uiPriority="46"/>
+    <w:lsdException w:name="Grid Table 2 Accent 1" w:uiPriority="47"/>
+    <w:lsdException w:name="Grid Table 3 Accent 1" w:uiPriority="48"/>
+    <w:lsdException w:name="Grid Table 4 Accent 1" w:uiPriority="49"/>
+    <w:lsdException w:name="Grid Table 5 Dark Accent 1" w:uiPriority="50"/>
+    <w:lsdException w:name="Grid Table 6 Colorful Accent 1" w:uiPriority="51"/>
+    <w:lsdException w:name="Grid Table 7 Colorful Accent 1" w:uiPriority="52"/>
+    <w:lsdException w:name="Grid Table 1 Light Accent 2" w:uiPriority="46"/>
+    <w:lsdException w:name="Grid Table 2 Accent 2" w:uiPriority="47"/>
+    <w:lsdException w:name="Grid Table 3 Accent 2" w:uiPriority="48"/>
+    <w:lsdException w:name="Grid Table 4 Accent 2" w:uiPriority="49"/>
+    <w:lsdException w:name="Grid Table 5 Dark Accent 2" w:uiPriority="50"/>
+    <w:lsdException w:name="Grid Table 6 Colorful Accent 2" w:uiPriority="51"/>
+    <w:lsdException w:name="Grid Table 7 Colorful Accent 2" w:uiPriority="52"/>
+    <w:lsdException w:name="Grid Table 1 Light Accent 3" w:uiPriority="46"/>
+    <w:lsdException w:name="Grid Table 2 Accent 3" w:uiPriority="47"/>
+    <w:lsdException w:name="Grid Table 3 Accent 3" w:uiPriority="48"/>
+    <w:lsdException w:name="Grid Table 4 Accent 3" w:uiPriority="49"/>
+    <w:lsdException w:name="Grid Table 5 Dark Accent 3" w:uiPriority="50"/>
+    <w:lsdException w:name="Grid Table 6 Colorful Accent 3" w:uiPriority="51"/>
+    <w:lsdException w:name="Grid Table 7 Colorful Accent 3" w:uiPriority="52"/>
+    <w:lsdException w:name="Grid Table 1 Light Accent 4" w:uiPriority="46"/>
+    <w:lsdException w:name="Grid Table 2 Accent 4" w:uiPriority="47"/>
+    <w:lsdException w:name="Grid Table 3 Accent 4" w:uiPriority="48"/>
+    <w:lsdException w:name="Grid Table 4 Accent 4" w:uiPriority="49"/>
+    <w:lsdException w:name="Grid Table 5 Dark Accent 4" w:uiPriority="50"/>
+    <w:lsdException w:name="Grid Table 6 Colorful Accent 4" w:uiPriority="51"/>
+    <w:lsdException w:name="Grid Table 7 Colorful Accent 4" w:uiPriority="52"/>
+    <w:lsdException w:name="Grid Table 1 Light Accent 5" w:uiPriority="46"/>
+    <w:lsdException w:name="Grid Table 2 Accent 5" w:uiPriority="47"/>
+    <w:lsdException w:name="Grid Table 3 Accent 5" w:uiPriority="48"/>
+    <w:lsdException w:name="Grid Table 4 Accent 5" w:uiPriority="49"/>
+    <w:lsdException w:name="Grid Table 5 Dark Accent 5" w:uiPriority="50"/>
+    <w:lsdException w:name="Grid Table 6 Colorful Accent 5" w:uiPriority="51"/>
+    <w:lsdException w:name="Grid Table 7 Colorful Accent 5" w:uiPriority="52"/>
+    <w:lsdException w:name="Grid Table 1 Light Accent 6" w:uiPriority="46"/>
+    <w:lsdException w:name="Grid Table 2 Accent 6" w:uiPriority="47"/>
+    <w:lsdException w:name="Grid Table 3 Accent 6" w:uiPriority="48"/>
+    <w:lsdException w:name="Grid Table 4 Accent 6" w:uiPriority="49"/>
+    <w:lsdException w:name="Grid Table 5 Dark Accent 6" w:uiPriority="50"/>
+    <w:lsdException w:name="Grid Table 6 Colorful Accent 6" w:uiPriority="51"/>
+    <w:lsdException w:name="Grid Table 7 Colorful Accent 6" w:uiPriority="52"/>
+    <w:lsdException w:name="List Table 1 Light" w:uiPriority="46"/>
+    <w:lsdException w:name="List Table 2" w:uiPriority="47"/>
+    <w:lsdException w:name="List Table 3" w:uiPriority="48"/>
+    <w:lsdException w:name="List Table 4" w:uiPriority="49"/>
+    <w:lsdException w:name="List Table 5 Dark" w:uiPriority="50"/>
+    <w:lsdException w:name="List Table 6 Colorful" w:uiPriority="51"/>
+    <w:lsdException w:name="List Table 7 Colorful" w:uiPriority="52"/>
+    <w:lsdException w:name="List Table 1 Light Accent 1" w:uiPriority="46"/>
+    <w:lsdException w:name="List Table 2 Accent 1" w:uiPriority="47"/>
+    <w:lsdException w:name="List Table 3 Accent 1" w:uiPriority="48"/>
+    <w:lsdException w:name="List Table 4 Accent 1" w:uiPriority="49"/>
+    <w:lsdException w:name="List Table 5 Dark Accent 1" w:uiPriority="50"/>
+    <w:lsdException w:name="List Table 6 Colorful Accent 1" w:uiPriority="51"/>
+    <w:lsdException w:name="List Table 7 Colorful Accent 1" w:uiPriority="52"/>
+    <w:lsdException w:name="List Table 1 Light Accent 2" w:uiPriority="46"/>
+    <w:lsdException w:name="List Table 2 Accent 2" w:uiPriority="47"/>
+    <w:lsdException w:name="List Table 3 Accent 2" w:uiPriority="48"/>
+    <w:lsdException w:name="List Table 4 Accent 2" w:uiPriority="49"/>
+    <w:lsdException w:name="List Table 5 Dark Accent 2" w:uiPriority="50"/>
+    <w:lsdException w:name="List Table 6 Colorful Accent 2" w:uiPriority="51"/>
+    <w:lsdException w:name="List Table 7 Colorful Accent 2" w:uiPriority="52"/>
+    <w:lsdException w:name="List Table 1 Light Accent 3" w:uiPriority="46"/>
+    <w:lsdException w:name="List Table 2 Accent 3" w:uiPriority="47"/>
+    <w:lsdException w:name="List Table 3 Accent 3" w:uiPriority="48"/>
+    <w:lsdException w:name="List Table 4 Accent 3" w:uiPriority="49"/>
+    <w:lsdException w:name="List Table 5 Dark Accent 3" w:uiPriority="50"/>
+    <w:lsdException w:name="List Table 6 Colorful Accent 3" w:uiPriority="51"/>
+    <w:lsdException w:name="List Table 7 Colorful Accent 3" w:uiPriority="52"/>
+    <w:lsdException w:name="List Table 1 Light Accent 4" w:uiPriority="46"/>
+    <w:lsdException w:name="List Table 2 Accent 4" w:uiPriority="47"/>
+    <w:lsdException w:name="List Table 3 Accent 4" w:uiPriority="48"/>
+    <w:lsdException w:name="List Table 4 Accent 4" w:uiPriority="49"/>
+    <w:lsdException w:name="List Table 5 Dark Accent 4" w:uiPriority="50"/>
+    <w:lsdException w:name="List Table 6 Colorful Accent 4" w:uiPriority="51"/>
+    <w:lsdException w:name="List Table 7 Colorful Accent 4" w:uiPriority="52"/>
+    <w:lsdException w:name="List Table 1 Light Accent 5" w:uiPriority="46"/>
+    <w:lsdException w:name="List Table 2 Accent 5" w:uiPriority="47"/>
+    <w:lsdException w:name="List Table 3 Accent 5" w:uiPriority="48"/>
+    <w:lsdException w:name="List Table 4 Accent 5" w:uiPriority="49"/>
+    <w:lsdException w:name="List Table 5 Dark Accent 5" w:uiPriority="50"/>
+    <w:lsdException w:name="List Table 6 Colorful Accent 5" w:uiPriority="51"/>
+    <w:lsdException w:name="List Table 7 Colorful Accent 5" w:uiPriority="52"/>
+    <w:lsdException w:name="List Table 1 Light Accent 6" w:uiPriority="46"/>
+    <w:lsdException w:name="List Table 2 Accent 6" w:uiPriority="47"/>
+    <w:lsdException w:name="List Table 3 Accent 6" w:uiPriority="48"/>
+    <w:lsdException w:name="List Table 4 Accent 6" w:uiPriority="49"/>
+    <w:lsdException w:name="List Table 5 Dark Accent 6" w:uiPriority="50"/>
+    <w:lsdException w:name="List Table 6 Colorful Accent 6" w:uiPriority="51"/>
+    <w:lsdException w:name="List Table 7 Colorful Accent 6" w:uiPriority="52"/>
   </w:latentStyles>
   <w:style w:type="paragraph" w:default="1" w:styleId="a">
     <w:name w:val="Normal"/>
@@ -3380,7 +3828,6 @@
     <w:uiPriority w:val="99"/>
     <w:semiHidden/>
     <w:unhideWhenUsed/>
-    <w:qFormat/>
     <w:tblPr>
       <w:tblInd w:w="0" w:type="dxa"/>
       <w:tblCellMar>
@@ -3820,7 +4267,7 @@
 </file>
 
 <file path=customXml/itemProps1.xml><?xml version="1.0" encoding="utf-8"?>
-<ds:datastoreItem xmlns:ds="http://schemas.openxmlformats.org/officeDocument/2006/customXml" ds:itemID="{996E1AD0-BE95-402A-A55B-DBEF01AC4B5F}">
+<ds:datastoreItem xmlns:ds="http://schemas.openxmlformats.org/officeDocument/2006/customXml" ds:itemID="{A8FD1744-726F-4967-87E6-66B08C829EDC}">
   <ds:schemaRefs>
     <ds:schemaRef ds:uri="http://schemas.openxmlformats.org/officeDocument/2006/bibliography"/>
   </ds:schemaRefs>

</xml_diff>